<commit_message>
added implementation to report and tool
</commit_message>
<xml_diff>
--- a/Assignment 1 Jerry, Kieran and Allen.docx
+++ b/Assignment 1 Jerry, Kieran and Allen.docx
@@ -4,18 +4,36 @@
   <w:body>
     <w:p>
       <w:pPr>
-        <w:rPr>
-          <w:lang w:eastAsia="en-NZ"/>
-        </w:rPr>
-      </w:pPr>
-      <w:r>
-        <w:rPr>
-          <w:lang w:eastAsia="en-NZ"/>
-        </w:rPr>
-        <w:t>What are the factors that affect IT Implementation?</w:t>
-      </w:r>
-    </w:p>
-    <w:p>
+        <w:jc w:val="left"/>
+        <w:rPr>
+          <w:lang w:eastAsia="en-NZ"/>
+        </w:rPr>
+      </w:pPr>
+      <w:proofErr w:type="gramStart"/>
+      <w:r>
+        <w:rPr>
+          <w:lang w:eastAsia="en-NZ"/>
+        </w:rPr>
+        <w:t>,.</w:t>
+      </w:r>
+      <w:r>
+        <w:rPr>
+          <w:lang w:eastAsia="en-NZ"/>
+        </w:rPr>
+        <w:t>What</w:t>
+      </w:r>
+      <w:proofErr w:type="gramEnd"/>
+      <w:r>
+        <w:rPr>
+          <w:lang w:eastAsia="en-NZ"/>
+        </w:rPr>
+        <w:t xml:space="preserve"> are the factors that affect IT Implementation?</w:t>
+      </w:r>
+    </w:p>
+    <w:p>
+      <w:pPr>
+        <w:jc w:val="left"/>
+      </w:pPr>
       <w:r>
         <w:br w:type="page"/>
       </w:r>
@@ -23,6 +41,7 @@
     <w:p>
       <w:pPr>
         <w:pStyle w:val="Heading1"/>
+        <w:jc w:val="left"/>
       </w:pPr>
       <w:r>
         <w:lastRenderedPageBreak/>
@@ -30,6 +49,9 @@
       </w:r>
     </w:p>
     <w:p>
+      <w:pPr>
+        <w:jc w:val="left"/>
+      </w:pPr>
       <w:r>
         <w:t>As a practitioner, you are required to demonstrate that you have a clear understanding of the task you are performing. The purpose of the introduction is for the practitioner to demonstrate a clear understanding of the task at hand.</w:t>
       </w:r>
@@ -38,11 +60,17 @@
       </w:r>
     </w:p>
     <w:p>
+      <w:pPr>
+        <w:jc w:val="left"/>
+      </w:pPr>
       <w:r>
         <w:t>The introduction should include:</w:t>
       </w:r>
     </w:p>
     <w:p>
+      <w:pPr>
+        <w:jc w:val="left"/>
+      </w:pPr>
       <w:r>
         <w:t>-</w:t>
       </w:r>
@@ -52,6 +80,9 @@
       </w:r>
     </w:p>
     <w:p>
+      <w:pPr>
+        <w:jc w:val="left"/>
+      </w:pPr>
       <w:r>
         <w:t>-</w:t>
       </w:r>
@@ -61,6 +92,9 @@
       </w:r>
     </w:p>
     <w:p>
+      <w:pPr>
+        <w:jc w:val="left"/>
+      </w:pPr>
       <w:r>
         <w:t>-</w:t>
       </w:r>
@@ -70,6 +104,9 @@
       </w:r>
     </w:p>
     <w:p>
+      <w:pPr>
+        <w:jc w:val="left"/>
+      </w:pPr>
       <w:r>
         <w:t>-</w:t>
       </w:r>
@@ -79,6 +116,9 @@
       </w:r>
     </w:p>
     <w:p>
+      <w:pPr>
+        <w:jc w:val="left"/>
+      </w:pPr>
       <w:r>
         <w:t>-</w:t>
       </w:r>
@@ -87,9 +127,14 @@
         <w:t>Any other information you see as being important to include.</w:t>
       </w:r>
     </w:p>
-    <w:p/>
-    <w:p>
-      <w:pPr>
+    <w:p>
+      <w:pPr>
+        <w:jc w:val="left"/>
+      </w:pPr>
+    </w:p>
+    <w:p>
+      <w:pPr>
+        <w:jc w:val="left"/>
         <w:rPr>
           <w:rStyle w:val="Heading1Char"/>
         </w:rPr>
@@ -102,17 +147,24 @@
       </w:r>
     </w:p>
     <w:p>
+      <w:pPr>
+        <w:jc w:val="left"/>
+      </w:pPr>
       <w:r>
         <w:t>A professional report at workplaces must consider a structure that helps readers understand discussions more effectively. Structure helps the flow of the contents and a logical connection between sections.</w:t>
       </w:r>
     </w:p>
     <w:p>
+      <w:pPr>
+        <w:jc w:val="left"/>
+      </w:pPr>
       <w:r>
         <w:t>Look at your analysis outcome and the groups of themes or factors. It is a good place to think about shaping the main headings of the write-up.</w:t>
       </w:r>
     </w:p>
     <w:p>
       <w:pPr>
+        <w:jc w:val="left"/>
         <w:rPr>
           <w:rStyle w:val="Heading1Char"/>
         </w:rPr>
@@ -125,6 +177,9 @@
       </w:r>
     </w:p>
     <w:p>
+      <w:pPr>
+        <w:jc w:val="left"/>
+      </w:pPr>
       <w:r>
         <w:t xml:space="preserve">As an IT professional, you must demonstrate how you get data and how you analyse it </w:t>
       </w:r>
@@ -138,6 +193,9 @@
       </w:r>
     </w:p>
     <w:p>
+      <w:pPr>
+        <w:jc w:val="left"/>
+      </w:pPr>
       <w:r>
         <w:t xml:space="preserve">What are your sources of </w:t>
       </w:r>
@@ -146,6 +204,9 @@
       </w:r>
     </w:p>
     <w:p>
+      <w:pPr>
+        <w:jc w:val="left"/>
+      </w:pPr>
       <w:r>
         <w:t>-</w:t>
       </w:r>
@@ -155,6 +216,9 @@
       </w:r>
     </w:p>
     <w:p>
+      <w:pPr>
+        <w:jc w:val="left"/>
+      </w:pPr>
       <w:r>
         <w:t>-</w:t>
       </w:r>
@@ -170,6 +234,9 @@
       </w:r>
     </w:p>
     <w:p>
+      <w:pPr>
+        <w:jc w:val="left"/>
+      </w:pPr>
       <w:r>
         <w:t>-</w:t>
       </w:r>
@@ -179,6 +246,9 @@
       </w:r>
     </w:p>
     <w:p>
+      <w:pPr>
+        <w:jc w:val="left"/>
+      </w:pPr>
       <w:r>
         <w:t>-</w:t>
       </w:r>
@@ -187,9 +257,14 @@
         <w:t>Any other important issue related to the methodology you would like to present.</w:t>
       </w:r>
     </w:p>
-    <w:p/>
-    <w:p>
-      <w:pPr>
+    <w:p>
+      <w:pPr>
+        <w:jc w:val="left"/>
+      </w:pPr>
+    </w:p>
+    <w:p>
+      <w:pPr>
+        <w:jc w:val="left"/>
         <w:rPr>
           <w:rFonts w:asciiTheme="majorHAnsi" w:eastAsiaTheme="majorEastAsia" w:hAnsiTheme="majorHAnsi" w:cstheme="majorBidi"/>
           <w:b/>
@@ -207,6 +282,7 @@
     <w:p>
       <w:pPr>
         <w:pStyle w:val="Heading1"/>
+        <w:jc w:val="left"/>
       </w:pPr>
       <w:r>
         <w:lastRenderedPageBreak/>
@@ -214,11 +290,17 @@
       </w:r>
     </w:p>
     <w:p>
+      <w:pPr>
+        <w:jc w:val="left"/>
+      </w:pPr>
       <w:r>
         <w:t>Explaining the outcome of the analysis</w:t>
       </w:r>
     </w:p>
     <w:p>
+      <w:pPr>
+        <w:jc w:val="left"/>
+      </w:pPr>
       <w:r>
         <w:t>Implement the structure and describe your analysis. Provide examples/evidence to justify that your work is accurate and based on data.</w:t>
       </w:r>
@@ -226,6 +308,7 @@
     <w:p>
       <w:pPr>
         <w:pStyle w:val="Heading2"/>
+        <w:jc w:val="left"/>
         <w:rPr>
           <w:rFonts w:eastAsia="Times New Roman"/>
           <w:lang w:eastAsia="en-NZ"/>
@@ -240,6 +323,9 @@
       </w:r>
     </w:p>
     <w:p>
+      <w:pPr>
+        <w:jc w:val="left"/>
+      </w:pPr>
       <w:r>
         <w:t>We have 4 different delivery factors to consider</w:t>
       </w:r>
@@ -254,6 +340,7 @@
           <w:ilvl w:val="0"/>
           <w:numId w:val="2"/>
         </w:numPr>
+        <w:jc w:val="left"/>
       </w:pPr>
       <w:r>
         <w:t>Unit Test Plan</w:t>
@@ -266,6 +353,7 @@
           <w:ilvl w:val="0"/>
           <w:numId w:val="2"/>
         </w:numPr>
+        <w:jc w:val="left"/>
       </w:pPr>
       <w:r>
         <w:t>Integration Test Plan</w:t>
@@ -278,6 +366,7 @@
           <w:ilvl w:val="0"/>
           <w:numId w:val="2"/>
         </w:numPr>
+        <w:jc w:val="left"/>
       </w:pPr>
       <w:r>
         <w:t>System Test Plan</w:t>
@@ -290,23 +379,28 @@
           <w:ilvl w:val="0"/>
           <w:numId w:val="2"/>
         </w:numPr>
+        <w:jc w:val="left"/>
       </w:pPr>
       <w:r>
         <w:t>Acceptance Test Plan</w:t>
       </w:r>
     </w:p>
     <w:p>
+      <w:pPr>
+        <w:jc w:val="left"/>
+      </w:pPr>
       <w:sdt>
         <w:sdtPr>
           <w:id w:val="1922983833"/>
           <w:citation/>
         </w:sdtPr>
+        <w:sdtEndPr/>
         <w:sdtContent>
           <w:r>
             <w:fldChar w:fldCharType="begin"/>
           </w:r>
           <w:r>
-            <w:instrText xml:space="preserve"> CITATION Sof \l 5129 </w:instrText>
+            <w:instrText xml:space="preserve">CITATION Sof \l 5129 </w:instrText>
           </w:r>
           <w:r>
             <w:fldChar w:fldCharType="separate"/>
@@ -315,7 +409,7 @@
             <w:rPr>
               <w:noProof/>
             </w:rPr>
-            <w:t>(Software Testing Fundamentals)</w:t>
+            <w:t>(Software Testing Fundamentals, n.d.)</w:t>
           </w:r>
           <w:r>
             <w:fldChar w:fldCharType="end"/>
@@ -324,34 +418,434 @@
       </w:sdt>
     </w:p>
     <w:p>
-      <w:r>
-        <w:t>These plans would all if executed correctly help prevent the fatal errors identified in the analysis.</w:t>
-      </w:r>
-    </w:p>
-    <w:p>
-      <w:pPr>
+      <w:pPr>
+        <w:jc w:val="left"/>
+      </w:pPr>
+      <w:r>
+        <w:t>These plans if executed correctly help prevent the fatal errors identified in the analysis.</w:t>
+      </w:r>
+    </w:p>
+    <w:p>
+      <w:pPr>
+        <w:jc w:val="left"/>
+      </w:pPr>
+      <w:r>
+        <w:t>Example</w:t>
+      </w:r>
+    </w:p>
+    <w:p>
+      <w:pPr>
+        <w:jc w:val="left"/>
+      </w:pPr>
+      <w:r>
+        <w:t>“</w:t>
+      </w:r>
+      <w:r>
         <w:rPr>
           <w:rFonts w:ascii="Calibri" w:eastAsia="Times New Roman" w:hAnsi="Calibri" w:cs="Calibri"/>
           <w:color w:val="000000"/>
           <w:lang w:eastAsia="en-NZ"/>
         </w:rPr>
-      </w:pPr>
-      <w:r>
-        <w:t>“</w:t>
-      </w:r>
-      <w:r>
+        <w:t>The objectives for the use of the Beta environment as a substitute for the pilot did not cover the primary in situ testing function that a pilot would typically perform</w:t>
+      </w:r>
+      <w:r>
+        <w:t>”</w:t>
+      </w:r>
+      <w:r>
+        <w:t xml:space="preserve"> Ref: 3</w:t>
+      </w:r>
+      <w:r>
+        <w:br/>
+        <w:t>A simple functional testing coverage would solve this inside a unit test.</w:t>
+      </w:r>
+    </w:p>
+    <w:p>
+      <w:pPr>
+        <w:jc w:val="left"/>
+      </w:pPr>
+      <w:r>
+        <w:rPr>
+          <w:rFonts w:asciiTheme="majorHAnsi" w:eastAsia="Times New Roman" w:hAnsiTheme="majorHAnsi" w:cstheme="majorBidi"/>
+          <w:b/>
+          <w:bCs/>
+          <w:sz w:val="28"/>
+          <w:szCs w:val="28"/>
+          <w:lang w:eastAsia="en-NZ"/>
+        </w:rPr>
+        <w:t>Implementation Factors</w:t>
+      </w:r>
+    </w:p>
+    <w:p>
+      <w:pPr>
+        <w:jc w:val="left"/>
+      </w:pPr>
+      <w:r>
+        <w:t xml:space="preserve">A Project plan or </w:t>
+      </w:r>
+      <w:r>
+        <w:t>a project schedule</w:t>
+      </w:r>
+      <w:r>
+        <w:t xml:space="preserve"> would solve most if not all the issues. Each factor will be addressed with a different part of the plan.</w:t>
+      </w:r>
+      <w:sdt>
+        <w:sdtPr>
+          <w:id w:val="-2060311414"/>
+          <w:citation/>
+        </w:sdtPr>
+        <w:sdtEndPr/>
+        <w:sdtContent>
+          <w:r>
+            <w:fldChar w:fldCharType="begin"/>
+          </w:r>
+          <w:r>
+            <w:instrText xml:space="preserve"> CITATION Sou \l 5129 </w:instrText>
+          </w:r>
+          <w:r>
+            <w:fldChar w:fldCharType="separate"/>
+          </w:r>
+          <w:r>
+            <w:rPr>
+              <w:noProof/>
+            </w:rPr>
+            <w:t xml:space="preserve"> (South Aftrican Goverment)</w:t>
+          </w:r>
+          <w:r>
+            <w:fldChar w:fldCharType="end"/>
+          </w:r>
+        </w:sdtContent>
+      </w:sdt>
+      <w:sdt>
+        <w:sdtPr>
+          <w:id w:val="1754015418"/>
+          <w:citation/>
+        </w:sdtPr>
+        <w:sdtEndPr/>
+        <w:sdtContent>
+          <w:r>
+            <w:fldChar w:fldCharType="begin"/>
+          </w:r>
+          <w:r>
+            <w:instrText xml:space="preserve"> CITATION MIC19 \l 5129 </w:instrText>
+          </w:r>
+          <w:r>
+            <w:fldChar w:fldCharType="separate"/>
+          </w:r>
+          <w:r>
+            <w:rPr>
+              <w:noProof/>
+            </w:rPr>
+            <w:t xml:space="preserve"> (ROBERTS, 2019)</w:t>
+          </w:r>
+          <w:r>
+            <w:fldChar w:fldCharType="end"/>
+          </w:r>
+        </w:sdtContent>
+      </w:sdt>
+    </w:p>
+    <w:p>
+      <w:pPr>
+        <w:pStyle w:val="Heading3"/>
+        <w:rPr>
+          <w:rFonts w:eastAsia="Times New Roman"/>
+          <w:lang w:eastAsia="en-NZ"/>
+        </w:rPr>
+      </w:pPr>
+      <w:r>
+        <w:rPr>
+          <w:rFonts w:eastAsia="Times New Roman"/>
+          <w:lang w:eastAsia="en-NZ"/>
+        </w:rPr>
+        <w:t xml:space="preserve">Factor: </w:t>
+      </w:r>
+      <w:r>
+        <w:rPr>
+          <w:rFonts w:eastAsia="Times New Roman"/>
+          <w:lang w:eastAsia="en-NZ"/>
+        </w:rPr>
+        <w:t>Project Monitoring</w:t>
+      </w:r>
+    </w:p>
+    <w:p>
+      <w:pPr>
+        <w:pStyle w:val="Heading4"/>
+        <w:jc w:val="left"/>
+        <w:rPr>
+          <w:rFonts w:eastAsia="Times New Roman"/>
+          <w:lang w:eastAsia="en-NZ"/>
+        </w:rPr>
+      </w:pPr>
+      <w:r>
+        <w:rPr>
+          <w:rFonts w:eastAsia="Times New Roman"/>
+          <w:lang w:eastAsia="en-NZ"/>
+        </w:rPr>
+        <w:t>Administrative tasks</w:t>
+      </w:r>
+    </w:p>
+    <w:p>
+      <w:pPr>
+        <w:jc w:val="left"/>
+      </w:pPr>
+      <w:r>
+        <w:t>Allocate time within the project plan to accommodate administrative tasks</w:t>
+      </w:r>
+      <w:r>
+        <w:t xml:space="preserve"> this could include</w:t>
+      </w:r>
+      <w:r>
+        <w:t xml:space="preserve"> status reports, team meetings</w:t>
+      </w:r>
+      <w:r>
+        <w:t>,</w:t>
+      </w:r>
+      <w:r>
+        <w:t xml:space="preserve"> etc.</w:t>
+      </w:r>
+    </w:p>
+    <w:p>
+      <w:pPr>
+        <w:jc w:val="left"/>
+      </w:pPr>
+      <w:r>
+        <w:t>There needs to be regular updates or intervals to update the management on the project progression and feedback on that progress.</w:t>
+      </w:r>
+    </w:p>
+    <w:p>
+      <w:pPr>
+        <w:jc w:val="left"/>
+      </w:pPr>
+      <w:r>
+        <w:t>Example</w:t>
+      </w:r>
+    </w:p>
+    <w:p>
+      <w:pPr>
+        <w:spacing w:after="0" w:line="240" w:lineRule="auto"/>
+        <w:jc w:val="left"/>
         <w:rPr>
           <w:rFonts w:ascii="Calibri" w:eastAsia="Times New Roman" w:hAnsi="Calibri" w:cs="Calibri"/>
           <w:color w:val="000000"/>
           <w:lang w:eastAsia="en-NZ"/>
         </w:rPr>
-        <w:t>The objectives for the use of the Beta environment as a substitute for the pilot did not cover the primary in situ testing function that a pilot would typically perform</w:t>
+      </w:pPr>
+      <w:r>
+        <w:rPr>
+          <w:rFonts w:ascii="Calibri" w:eastAsia="Times New Roman" w:hAnsi="Calibri" w:cs="Calibri"/>
+          <w:color w:val="000000"/>
+          <w:lang w:eastAsia="en-NZ"/>
+        </w:rPr>
+        <w:t>“</w:t>
+      </w:r>
+      <w:r>
+        <w:rPr>
+          <w:rFonts w:ascii="Calibri" w:eastAsia="Times New Roman" w:hAnsi="Calibri" w:cs="Calibri"/>
+          <w:color w:val="000000"/>
+          <w:lang w:eastAsia="en-NZ"/>
+        </w:rPr>
+        <w:t>Found that Ministers were not always well served. Reporting to Ministers has been inconsistent, at times unduly optimistic and sometimes misrepresented the situation</w:t>
+      </w:r>
+      <w:r>
+        <w:rPr>
+          <w:rFonts w:ascii="Calibri" w:eastAsia="Times New Roman" w:hAnsi="Calibri" w:cs="Calibri"/>
+          <w:color w:val="000000"/>
+          <w:lang w:eastAsia="en-NZ"/>
+        </w:rPr>
+        <w:t xml:space="preserve">” Ref </w:t>
+      </w:r>
+      <w:r>
+        <w:rPr>
+          <w:rFonts w:ascii="Calibri" w:eastAsia="Times New Roman" w:hAnsi="Calibri" w:cs="Calibri"/>
+          <w:color w:val="000000"/>
+          <w:lang w:eastAsia="en-NZ"/>
+        </w:rPr>
+        <w:t>29</w:t>
+      </w:r>
+    </w:p>
+    <w:p>
+      <w:pPr>
+        <w:jc w:val="left"/>
+      </w:pPr>
+    </w:p>
+    <w:p>
+      <w:pPr>
+        <w:pStyle w:val="Heading3"/>
+        <w:rPr>
+          <w:rFonts w:eastAsia="Times New Roman"/>
+          <w:lang w:eastAsia="en-NZ"/>
+        </w:rPr>
+      </w:pPr>
+      <w:r>
+        <w:rPr>
+          <w:rFonts w:eastAsia="Times New Roman"/>
+          <w:lang w:eastAsia="en-NZ"/>
+        </w:rPr>
+        <w:t xml:space="preserve">Factor: </w:t>
+      </w:r>
+      <w:r>
+        <w:rPr>
+          <w:rFonts w:eastAsia="Times New Roman"/>
+          <w:lang w:eastAsia="en-NZ"/>
+        </w:rPr>
+        <w:t>Schedules/Deadlines</w:t>
+      </w:r>
+    </w:p>
+    <w:p>
+      <w:pPr>
+        <w:pStyle w:val="Heading4"/>
+        <w:rPr>
+          <w:rFonts w:eastAsia="Times New Roman"/>
+          <w:lang w:eastAsia="en-NZ"/>
+        </w:rPr>
+      </w:pPr>
+      <w:r>
+        <w:rPr>
+          <w:rFonts w:eastAsia="Times New Roman"/>
+          <w:lang w:eastAsia="en-NZ"/>
+        </w:rPr>
+        <w:t>Critical Path</w:t>
+      </w:r>
+    </w:p>
+    <w:p>
+      <w:r>
+        <w:t>Critical path analysis to identify those tasks which are critical to the success and timely completion of the project.</w:t>
+      </w:r>
+      <w:r>
+        <w:t xml:space="preserve"> This then can be structed into something like milestones or deadlines.</w:t>
       </w:r>
       <w:bookmarkStart w:id="0" w:name="_GoBack"/>
       <w:bookmarkEnd w:id="0"/>
-      <w:r>
-        <w:t>”</w:t>
-      </w:r>
+    </w:p>
+    <w:p/>
+    <w:p>
+      <w:pPr>
+        <w:pStyle w:val="Heading3"/>
+        <w:rPr>
+          <w:rFonts w:eastAsia="Times New Roman"/>
+          <w:lang w:eastAsia="en-NZ"/>
+        </w:rPr>
+      </w:pPr>
+      <w:r>
+        <w:rPr>
+          <w:rFonts w:eastAsia="Times New Roman"/>
+          <w:lang w:eastAsia="en-NZ"/>
+        </w:rPr>
+        <w:lastRenderedPageBreak/>
+        <w:t xml:space="preserve">Factor: </w:t>
+      </w:r>
+      <w:r>
+        <w:rPr>
+          <w:rFonts w:eastAsia="Times New Roman"/>
+          <w:lang w:eastAsia="en-NZ"/>
+        </w:rPr>
+        <w:t>Scope Creep</w:t>
+      </w:r>
+    </w:p>
+    <w:p>
+      <w:pPr>
+        <w:pStyle w:val="Heading4"/>
+        <w:rPr>
+          <w:rFonts w:eastAsia="Times New Roman"/>
+          <w:lang w:eastAsia="en-NZ"/>
+        </w:rPr>
+      </w:pPr>
+      <w:r>
+        <w:rPr>
+          <w:rFonts w:eastAsia="Times New Roman"/>
+          <w:lang w:eastAsia="en-NZ"/>
+        </w:rPr>
+        <w:t>Adjustment Plan</w:t>
+      </w:r>
+    </w:p>
+    <w:p/>
+    <w:p/>
+    <w:p>
+      <w:pPr>
+        <w:pStyle w:val="Heading3"/>
+        <w:rPr>
+          <w:rFonts w:eastAsia="Times New Roman"/>
+          <w:lang w:eastAsia="en-NZ"/>
+        </w:rPr>
+      </w:pPr>
+      <w:r>
+        <w:rPr>
+          <w:rFonts w:eastAsia="Times New Roman"/>
+          <w:lang w:eastAsia="en-NZ"/>
+        </w:rPr>
+        <w:t xml:space="preserve">Factor: </w:t>
+      </w:r>
+      <w:r>
+        <w:rPr>
+          <w:rFonts w:eastAsia="Times New Roman"/>
+          <w:lang w:eastAsia="en-NZ"/>
+        </w:rPr>
+        <w:t>Technology Tools</w:t>
+      </w:r>
+    </w:p>
+    <w:p>
+      <w:pPr>
+        <w:pStyle w:val="Heading4"/>
+        <w:rPr>
+          <w:rFonts w:eastAsia="Times New Roman"/>
+          <w:lang w:eastAsia="en-NZ"/>
+        </w:rPr>
+      </w:pPr>
+      <w:r>
+        <w:rPr>
+          <w:rFonts w:eastAsia="Times New Roman"/>
+          <w:lang w:eastAsia="en-NZ"/>
+        </w:rPr>
+        <w:t>Project Approach</w:t>
+      </w:r>
+    </w:p>
+    <w:p/>
+    <w:p/>
+    <w:p>
+      <w:pPr>
+        <w:pStyle w:val="Heading3"/>
+        <w:rPr>
+          <w:rFonts w:eastAsia="Times New Roman"/>
+          <w:lang w:eastAsia="en-NZ"/>
+        </w:rPr>
+      </w:pPr>
+      <w:r>
+        <w:rPr>
+          <w:rFonts w:eastAsia="Times New Roman"/>
+          <w:lang w:eastAsia="en-NZ"/>
+        </w:rPr>
+        <w:t xml:space="preserve">Factor: </w:t>
+      </w:r>
+      <w:r>
+        <w:rPr>
+          <w:rFonts w:eastAsia="Times New Roman"/>
+          <w:lang w:eastAsia="en-NZ"/>
+        </w:rPr>
+        <w:t>Workflow Communication</w:t>
+      </w:r>
+    </w:p>
+    <w:p>
+      <w:pPr>
+        <w:pStyle w:val="Heading4"/>
+        <w:rPr>
+          <w:rFonts w:eastAsia="Times New Roman"/>
+          <w:lang w:eastAsia="en-NZ"/>
+        </w:rPr>
+      </w:pPr>
+      <w:r>
+        <w:rPr>
+          <w:rFonts w:eastAsia="Times New Roman"/>
+          <w:lang w:eastAsia="en-NZ"/>
+        </w:rPr>
+        <w:t>Communication Plan</w:t>
+      </w:r>
+    </w:p>
+    <w:p>
+      <w:pPr>
+        <w:rPr>
+          <w:rFonts w:eastAsia="Times New Roman"/>
+          <w:lang w:eastAsia="en-NZ"/>
+        </w:rPr>
+      </w:pPr>
       <w:r>
         <w:br w:type="page"/>
       </w:r>
@@ -359,6 +853,7 @@
     <w:p>
       <w:pPr>
         <w:pStyle w:val="Heading1"/>
+        <w:jc w:val="left"/>
       </w:pPr>
       <w:r>
         <w:lastRenderedPageBreak/>
@@ -366,16 +861,26 @@
       </w:r>
     </w:p>
     <w:p>
+      <w:pPr>
+        <w:jc w:val="left"/>
+      </w:pPr>
       <w:r>
         <w:t>Demonstrate your in-depth knowledge of the work you have completed and your confidence in pointing out the key points in a concise fashion.</w:t>
       </w:r>
     </w:p>
     <w:p>
+      <w:pPr>
+        <w:jc w:val="left"/>
+      </w:pPr>
       <w:r>
         <w:t>Present a summary of what you did. Explain limitations. Outline what worked and what did not. Suggest how the outcome you delivered may be improved. Explain what your contribution to the IT community is? What is the value of your work?</w:t>
       </w:r>
     </w:p>
-    <w:p/>
+    <w:p>
+      <w:pPr>
+        <w:jc w:val="left"/>
+      </w:pPr>
+    </w:p>
     <w:sectPr>
       <w:pgSz w:w="11906" w:h="16838"/>
       <w:pgMar w:top="1440" w:right="1440" w:bottom="1440" w:left="1440" w:header="708" w:footer="708" w:gutter="0"/>
@@ -1112,7 +1617,6 @@
     <w:next w:val="Normal"/>
     <w:link w:val="Heading3Char"/>
     <w:uiPriority w:val="9"/>
-    <w:semiHidden/>
     <w:unhideWhenUsed/>
     <w:qFormat/>
     <w:rsid w:val="00752CDE"/>
@@ -1135,7 +1639,6 @@
     <w:next w:val="Normal"/>
     <w:link w:val="Heading4Char"/>
     <w:uiPriority w:val="9"/>
-    <w:semiHidden/>
     <w:unhideWhenUsed/>
     <w:qFormat/>
     <w:rsid w:val="00752CDE"/>
@@ -1324,7 +1827,6 @@
     <w:basedOn w:val="DefaultParagraphFont"/>
     <w:link w:val="Heading3"/>
     <w:uiPriority w:val="9"/>
-    <w:semiHidden/>
     <w:rsid w:val="00752CDE"/>
     <w:rPr>
       <w:rFonts w:asciiTheme="majorHAnsi" w:eastAsiaTheme="majorEastAsia" w:hAnsiTheme="majorHAnsi" w:cstheme="majorBidi"/>
@@ -1338,7 +1840,6 @@
     <w:basedOn w:val="DefaultParagraphFont"/>
     <w:link w:val="Heading4"/>
     <w:uiPriority w:val="9"/>
-    <w:semiHidden/>
     <w:rsid w:val="00752CDE"/>
     <w:rPr>
       <w:rFonts w:asciiTheme="majorHAnsi" w:eastAsiaTheme="majorEastAsia" w:hAnsiTheme="majorHAnsi" w:cstheme="majorBidi"/>
@@ -1954,8 +2455,8 @@
 <b:Sources xmlns:b="http://schemas.openxmlformats.org/officeDocument/2006/bibliography" xmlns="http://schemas.openxmlformats.org/officeDocument/2006/bibliography" SelectedStyle="\APASixthEditionOfficeOnline.xsl" StyleName="APA" Version="6">
   <b:Source>
     <b:Tag>Sof</b:Tag>
-    <b:SourceType>DocumentFromInternetSite</b:SourceType>
-    <b:Guid>{E96AC54F-3D93-4A90-B0C6-44EBE45A2DFD}</b:Guid>
+    <b:SourceType>InternetSite</b:SourceType>
+    <b:Guid>{58F2FBA6-2332-4DDD-84C0-62DA02C52386}</b:Guid>
     <b:Author>
       <b:Author>
         <b:Corporate>Software Testing Fundamentals</b:Corporate>
@@ -1966,11 +2467,47 @@
     <b:URL>http://softwaretestingfundamentals.com/test-plan/</b:URL>
     <b:RefOrder>1</b:RefOrder>
   </b:Source>
+  <b:Source>
+    <b:Tag>Sou</b:Tag>
+    <b:SourceType>DocumentFromInternetSite</b:SourceType>
+    <b:Guid>{05C145A3-4CC6-47ED-BA24-56A9DD7DB3D4}</b:Guid>
+    <b:Title>Planning and Scheduling.PDF</b:Title>
+    <b:InternetSiteTitle>http://www.cogta.gov.za</b:InternetSiteTitle>
+    <b:URL>http://www.cogta.gov.za/mig/toolkit/TOOLBOX/PM/Planning%20and%20Scheduling.pdf</b:URL>
+    <b:Author>
+      <b:Author>
+        <b:Corporate>South Aftrican Goverment</b:Corporate>
+      </b:Author>
+    </b:Author>
+    <b:RefOrder>2</b:RefOrder>
+  </b:Source>
+  <b:Source>
+    <b:Tag>MIC19</b:Tag>
+    <b:SourceType>DocumentFromInternetSite</b:SourceType>
+    <b:Guid>{C0345EC8-829D-4D45-B5BB-00CF83367600}</b:Guid>
+    <b:Author>
+      <b:Author>
+        <b:NameList>
+          <b:Person>
+            <b:Last>ROBERTS</b:Last>
+            <b:First>MICHAEL</b:First>
+          </b:Person>
+        </b:NameList>
+      </b:Author>
+    </b:Author>
+    <b:Title>www.thebalancecareers.com</b:Title>
+    <b:InternetSiteTitle>Steps You Should Include in Your Project Plan</b:InternetSiteTitle>
+    <b:Year>2019</b:Year>
+    <b:Month>June </b:Month>
+    <b:Day>25</b:Day>
+    <b:URL>https://www.thebalancecareers.com/what-needs-to-be-in-a-project-plan-1669741</b:URL>
+    <b:RefOrder>3</b:RefOrder>
+  </b:Source>
 </b:Sources>
 </file>
 
 <file path=customXml/itemProps1.xml><?xml version="1.0" encoding="utf-8"?>
-<ds:datastoreItem xmlns:ds="http://schemas.openxmlformats.org/officeDocument/2006/customXml" ds:itemID="{0966C69F-2EF0-4AAA-891A-5D27FE584CFC}">
+<ds:datastoreItem xmlns:ds="http://schemas.openxmlformats.org/officeDocument/2006/customXml" ds:itemID="{0DEA2ADC-4815-4730-878E-9E6A5D4F465C}">
   <ds:schemaRefs>
     <ds:schemaRef ds:uri="http://schemas.openxmlformats.org/officeDocument/2006/bibliography"/>
   </ds:schemaRefs>

</xml_diff>

<commit_message>
Spell checking and working on tool
Report added revelen information for implementations which is complete
</commit_message>
<xml_diff>
--- a/Assignment 1 Jerry, Kieran and Allen.docx
+++ b/Assignment 1 Jerry, Kieran and Allen.docx
@@ -567,7 +567,28 @@
           <w:rFonts w:eastAsia="Times New Roman"/>
           <w:lang w:eastAsia="en-NZ"/>
         </w:rPr>
-        <w:t>Administrative tasks</w:t>
+        <w:t xml:space="preserve">Administrative </w:t>
+      </w:r>
+      <w:r>
+        <w:rPr>
+          <w:rFonts w:eastAsia="Times New Roman"/>
+          <w:lang w:eastAsia="en-NZ"/>
+        </w:rPr>
+        <w:t>T</w:t>
+      </w:r>
+      <w:r>
+        <w:rPr>
+          <w:rFonts w:eastAsia="Times New Roman"/>
+          <w:lang w:eastAsia="en-NZ"/>
+        </w:rPr>
+        <w:t>asks</w:t>
+      </w:r>
+      <w:r>
+        <w:rPr>
+          <w:rFonts w:eastAsia="Times New Roman"/>
+          <w:lang w:eastAsia="en-NZ"/>
+        </w:rPr>
+        <w:t xml:space="preserve"> Plan</w:t>
       </w:r>
     </w:p>
     <w:p>
@@ -692,6 +713,13 @@
         </w:rPr>
         <w:t>Critical Path</w:t>
       </w:r>
+      <w:r>
+        <w:rPr>
+          <w:rFonts w:eastAsia="Times New Roman"/>
+          <w:lang w:eastAsia="en-NZ"/>
+        </w:rPr>
+        <w:t xml:space="preserve"> Analysis</w:t>
+      </w:r>
     </w:p>
     <w:p>
       <w:pPr>
@@ -705,10 +733,7 @@
       </w:r>
       <w:r>
         <w:br/>
-        <w:t>This analysis would Identify</w:t>
-      </w:r>
-      <w:r>
-        <w:t xml:space="preserve"> the critical path which is defined as a series or path of activities that defines the longest path through the project and therefore establishes the minimum duration of the project. It includes </w:t>
+        <w:t xml:space="preserve">This analysis would Identify the critical path which is defined as a series or path of activities that defines the longest path through the project and therefore establishes the minimum duration of the project. It includes </w:t>
       </w:r>
       <w:r>
         <w:t>the</w:t>
@@ -717,13 +742,7 @@
         <w:t xml:space="preserve"> </w:t>
       </w:r>
       <w:r>
-        <w:t>Develop</w:t>
-      </w:r>
-      <w:r>
-        <w:t>ment</w:t>
-      </w:r>
-      <w:r>
-        <w:t xml:space="preserve"> cost estimates by identifying the type and amount of resources required to produce the deliverables for each project component.</w:t>
+        <w:t>Development cost estimates by identifying the type and amount of resources required to produce the deliverables for each project component.</w:t>
       </w:r>
     </w:p>
     <w:p>
@@ -903,7 +922,13 @@
         <w:jc w:val="left"/>
       </w:pPr>
       <w:r>
-        <w:t xml:space="preserve">Opportunities for optimising may be </w:t>
+        <w:t xml:space="preserve">Opportunities for optimising </w:t>
+      </w:r>
+      <w:r>
+        <w:t>will</w:t>
+      </w:r>
+      <w:r>
+        <w:t xml:space="preserve"> be </w:t>
       </w:r>
       <w:r>
         <w:t>directly limited by resources</w:t>
@@ -948,7 +973,7 @@
           <w:color w:val="000000"/>
           <w:lang w:eastAsia="en-NZ"/>
         </w:rPr>
-        <w:t xml:space="preserve">Work commenced on the requirements for the </w:t>
+        <w:t>Work commenced on the requirements for the school’s payroll project in October 2008. This process was lengthy and was never actually completed. Even after Go Live, new requirements</w:t>
       </w:r>
       <w:r>
         <w:rPr>
@@ -956,15 +981,146 @@
           <w:color w:val="000000"/>
           <w:lang w:eastAsia="en-NZ"/>
         </w:rPr>
-        <w:t>school’s</w:t>
-      </w:r>
-      <w:r>
+        <w:br/>
+        <w:t>were being discovered</w:t>
+      </w:r>
+      <w:r>
+        <w:t>” Ref 41</w:t>
+      </w:r>
+    </w:p>
+    <w:p>
+      <w:pPr>
+        <w:jc w:val="left"/>
+        <w:rPr>
+          <w:rFonts w:ascii="Calibri" w:eastAsia="Times New Roman" w:hAnsi="Calibri" w:cs="Calibri"/>
+          <w:lang w:eastAsia="en-NZ"/>
+        </w:rPr>
+      </w:pPr>
+      <w:r>
+        <w:t>“</w:t>
+      </w:r>
+      <w:r>
+        <w:rPr>
+          <w:rFonts w:ascii="Calibri" w:eastAsia="Times New Roman" w:hAnsi="Calibri" w:cs="Calibri"/>
+          <w:lang w:eastAsia="en-NZ"/>
+        </w:rPr>
+        <w:t>The system was inadequately scoped and neither party took any effective measures to stabilise it. Both parties ignored all the warning signs of a project in serious distress.</w:t>
+      </w:r>
+      <w:r>
+        <w:rPr>
+          <w:rFonts w:ascii="Calibri" w:eastAsia="Times New Roman" w:hAnsi="Calibri" w:cs="Calibri"/>
+          <w:lang w:eastAsia="en-NZ"/>
+        </w:rPr>
+        <w:t>” Ref 43</w:t>
+      </w:r>
+    </w:p>
+    <w:p>
+      <w:pPr>
+        <w:jc w:val="left"/>
+      </w:pPr>
+    </w:p>
+    <w:p>
+      <w:pPr>
+        <w:pStyle w:val="Heading3"/>
+        <w:jc w:val="left"/>
+        <w:rPr>
+          <w:rFonts w:eastAsia="Times New Roman"/>
+          <w:lang w:eastAsia="en-NZ"/>
+        </w:rPr>
+      </w:pPr>
+      <w:r>
+        <w:rPr>
+          <w:rFonts w:eastAsia="Times New Roman"/>
+          <w:lang w:eastAsia="en-NZ"/>
+        </w:rPr>
+        <w:t xml:space="preserve">Factor: </w:t>
+      </w:r>
+      <w:r>
+        <w:rPr>
+          <w:rFonts w:eastAsia="Times New Roman"/>
+          <w:lang w:eastAsia="en-NZ"/>
+        </w:rPr>
+        <w:t>Workflow Communication</w:t>
+      </w:r>
+    </w:p>
+    <w:p>
+      <w:pPr>
+        <w:pStyle w:val="Heading4"/>
+        <w:jc w:val="left"/>
+        <w:rPr>
+          <w:rFonts w:eastAsia="Times New Roman"/>
+          <w:lang w:eastAsia="en-NZ"/>
+        </w:rPr>
+      </w:pPr>
+      <w:r>
+        <w:rPr>
+          <w:rFonts w:eastAsia="Times New Roman"/>
+          <w:lang w:eastAsia="en-NZ"/>
+        </w:rPr>
+        <w:t>Communication Plan</w:t>
+      </w:r>
+    </w:p>
+    <w:p>
+      <w:pPr>
+        <w:jc w:val="left"/>
+      </w:pPr>
+      <w:r>
+        <w:t>A communications plan outlines how a project will be communicated to various audiences. Much like the work breakdown structure, a communications plan assigns responsibility for completing each component to a project team member.</w:t>
+      </w:r>
+      <w:sdt>
+        <w:sdtPr>
+          <w:id w:val="-834303782"/>
+          <w:citation/>
+        </w:sdtPr>
+        <w:sdtContent>
+          <w:r>
+            <w:fldChar w:fldCharType="begin"/>
+          </w:r>
+          <w:r>
+            <w:instrText xml:space="preserve"> CITATION Com \l 5129 </w:instrText>
+          </w:r>
+          <w:r>
+            <w:fldChar w:fldCharType="separate"/>
+          </w:r>
+          <w:r>
+            <w:rPr>
+              <w:noProof/>
+            </w:rPr>
+            <w:t xml:space="preserve"> (Community Tool Box)</w:t>
+          </w:r>
+          <w:r>
+            <w:fldChar w:fldCharType="end"/>
+          </w:r>
+        </w:sdtContent>
+      </w:sdt>
+    </w:p>
+    <w:p>
+      <w:pPr>
+        <w:jc w:val="left"/>
+      </w:pPr>
+      <w:r>
+        <w:t xml:space="preserve">In this step, it's important to outline how issues will be communicated and resolved within the team and how often communication will be done to the team and the stakeholders or the boss. </w:t>
+      </w:r>
+    </w:p>
+    <w:p>
+      <w:pPr>
+        <w:jc w:val="left"/>
+      </w:pPr>
+      <w:r>
+        <w:t>Each message has an intended audience. A communications plan helps project managers ensure the right information gets to the right people at the right time.</w:t>
+      </w:r>
+    </w:p>
+    <w:p>
+      <w:pPr>
+        <w:jc w:val="left"/>
         <w:rPr>
           <w:rFonts w:ascii="Calibri" w:eastAsia="Times New Roman" w:hAnsi="Calibri" w:cs="Calibri"/>
           <w:color w:val="000000"/>
           <w:lang w:eastAsia="en-NZ"/>
         </w:rPr>
-        <w:t xml:space="preserve"> payroll project in October 2008. This process was </w:t>
+      </w:pPr>
+      <w:r>
+        <w:t>“</w:t>
       </w:r>
       <w:r>
         <w:rPr>
@@ -972,7 +1128,7 @@
           <w:color w:val="000000"/>
           <w:lang w:eastAsia="en-NZ"/>
         </w:rPr>
-        <w:t>lengthy and</w:t>
+        <w:t>The lack of discussion by the Project Board about the State Services Commission’s guidelines for the Management Factors and monitoring of major IT projects was a major failing. There</w:t>
       </w:r>
       <w:r>
         <w:rPr>
@@ -980,7 +1136,19 @@
           <w:color w:val="000000"/>
           <w:lang w:eastAsia="en-NZ"/>
         </w:rPr>
-        <w:t xml:space="preserve"> was never actually completed. Even after Go Live, new requirements</w:t>
+        <w:br/>
+        <w:t>was a large degree of turnover in key project leadership positions throughout</w:t>
+      </w:r>
+      <w:r>
+        <w:t>” Ref 47</w:t>
+      </w:r>
+    </w:p>
+    <w:p>
+      <w:pPr>
+        <w:jc w:val="left"/>
+      </w:pPr>
+      <w:r>
+        <w:t>“</w:t>
       </w:r>
       <w:r>
         <w:rPr>
@@ -988,48 +1156,81 @@
           <w:color w:val="000000"/>
           <w:lang w:eastAsia="en-NZ"/>
         </w:rPr>
-        <w:br/>
-        <w:t>were being discovered</w:t>
-      </w:r>
-      <w:r>
-        <w:t>” Ref 41</w:t>
-      </w:r>
-    </w:p>
-    <w:p>
-      <w:pPr>
-        <w:jc w:val="left"/>
-        <w:rPr>
-          <w:rFonts w:ascii="Calibri" w:eastAsia="Times New Roman" w:hAnsi="Calibri" w:cs="Calibri"/>
-          <w:lang w:eastAsia="en-NZ"/>
-        </w:rPr>
-      </w:pPr>
-      <w:r>
-        <w:t>“</w:t>
-      </w:r>
-      <w:r>
-        <w:rPr>
-          <w:rFonts w:ascii="Calibri" w:eastAsia="Times New Roman" w:hAnsi="Calibri" w:cs="Calibri"/>
-          <w:lang w:eastAsia="en-NZ"/>
-        </w:rPr>
-        <w:t>The system was inadequately scoped and neither party took any effective measures to stabilise it. Both parties ignored all the warning signs of a project in serious distress.</w:t>
-      </w:r>
-      <w:r>
-        <w:rPr>
-          <w:rFonts w:ascii="Calibri" w:eastAsia="Times New Roman" w:hAnsi="Calibri" w:cs="Calibri"/>
-          <w:lang w:eastAsia="en-NZ"/>
-        </w:rPr>
-        <w:t>” Ref 43</w:t>
-      </w:r>
-    </w:p>
-    <w:p>
-      <w:pPr>
-        <w:jc w:val="left"/>
-      </w:pPr>
+        <w:t>Communications can be instrumental for changes throughout different phases ERP implementation.</w:t>
+      </w:r>
+      <w:r>
+        <w:t>” Ref 52</w:t>
+      </w:r>
+    </w:p>
+    <w:p>
+      <w:pPr>
+        <w:jc w:val="left"/>
+        <w:rPr>
+          <w:rFonts w:asciiTheme="majorHAnsi" w:eastAsiaTheme="majorEastAsia" w:hAnsiTheme="majorHAnsi" w:cstheme="majorBidi"/>
+          <w:b/>
+          <w:bCs/>
+          <w:sz w:val="28"/>
+          <w:szCs w:val="28"/>
+        </w:rPr>
+      </w:pPr>
+      <w:r>
+        <w:br w:type="page"/>
+      </w:r>
+    </w:p>
+    <w:p>
+      <w:pPr>
+        <w:pStyle w:val="Heading2"/>
+        <w:jc w:val="left"/>
+      </w:pPr>
+      <w:r>
+        <w:lastRenderedPageBreak/>
+        <w:t>Management Factors</w:t>
+      </w:r>
+    </w:p>
+    <w:p>
+      <w:pPr>
+        <w:jc w:val="left"/>
+      </w:pPr>
+      <w:r>
+        <w:t>The first thing and projects has is a project manager to not only start but manager the progress,</w:t>
+      </w:r>
+      <w:r>
+        <w:t xml:space="preserve"> but there are other important factors that contribute largely to a project’s outcome. It takes careful planning, attention to detail and effective communication to make a project succeed. With vigilant management and a strong project closing, a company can consistently reach project success.</w:t>
+      </w:r>
+      <w:r>
+        <w:tab/>
+      </w:r>
+      <w:r>
+        <w:tab/>
+      </w:r>
+      <w:r>
+        <w:tab/>
+      </w:r>
+      <w:r>
+        <w:tab/>
+      </w:r>
+      <w:r>
+        <w:tab/>
+      </w:r>
+      <w:r>
+        <w:tab/>
+      </w:r>
     </w:p>
     <w:p>
       <w:pPr>
         <w:pStyle w:val="Heading3"/>
         <w:jc w:val="left"/>
+      </w:pPr>
+      <w:r>
+        <w:t xml:space="preserve">Factor: </w:t>
+      </w:r>
+      <w:r>
+        <w:t>Contract Status</w:t>
+      </w:r>
+    </w:p>
+    <w:p>
+      <w:pPr>
+        <w:pStyle w:val="Heading4"/>
         <w:rPr>
           <w:rFonts w:eastAsia="Times New Roman"/>
           <w:lang w:eastAsia="en-NZ"/>
@@ -1040,55 +1241,93 @@
           <w:rFonts w:eastAsia="Times New Roman"/>
           <w:lang w:eastAsia="en-NZ"/>
         </w:rPr>
-        <w:t xml:space="preserve">Factor: </w:t>
-      </w:r>
-      <w:r>
-        <w:rPr>
-          <w:rFonts w:eastAsia="Times New Roman"/>
-          <w:lang w:eastAsia="en-NZ"/>
-        </w:rPr>
-        <w:t>Workflow Communication</w:t>
-      </w:r>
-    </w:p>
-    <w:p>
-      <w:pPr>
-        <w:pStyle w:val="Heading4"/>
-        <w:jc w:val="left"/>
-        <w:rPr>
-          <w:rFonts w:eastAsia="Times New Roman"/>
-          <w:lang w:eastAsia="en-NZ"/>
-        </w:rPr>
-      </w:pPr>
-      <w:r>
-        <w:rPr>
-          <w:rFonts w:eastAsia="Times New Roman"/>
-          <w:lang w:eastAsia="en-NZ"/>
-        </w:rPr>
-        <w:t>Communication Plan</w:t>
-      </w:r>
-    </w:p>
-    <w:p>
-      <w:pPr>
-        <w:jc w:val="left"/>
-      </w:pPr>
-      <w:r>
-        <w:t>A communications plan outlines how a project will be communicated to various audiences. Much like the work breakdown structure, a communications plan assigns responsibility for completing each component to a project team member.</w:t>
-      </w:r>
-    </w:p>
-    <w:p>
-      <w:pPr>
-        <w:jc w:val="left"/>
-      </w:pPr>
-      <w:r>
-        <w:t xml:space="preserve">In this step, it's important to outline how issues will be communicated and resolved within the team and how often communication will be done to the team and the stakeholders or the boss. </w:t>
-      </w:r>
-    </w:p>
-    <w:p>
-      <w:pPr>
-        <w:jc w:val="left"/>
-      </w:pPr>
-      <w:r>
-        <w:t>Each message has an intended audience. A communications plan helps project managers ensure the right information gets to the right people at the right time.</w:t>
+        <w:t>Open Communication Policy</w:t>
+      </w:r>
+    </w:p>
+    <w:p>
+      <w:pPr>
+        <w:pStyle w:val="NoSpacing"/>
+        <w:jc w:val="left"/>
+      </w:pPr>
+      <w:r>
+        <w:t>All projects require sound communication</w:t>
+      </w:r>
+    </w:p>
+    <w:p>
+      <w:pPr>
+        <w:pStyle w:val="NoSpacing"/>
+        <w:jc w:val="left"/>
+      </w:pPr>
+      <w:r>
+        <w:t>For example, will</w:t>
+      </w:r>
+      <w:r>
+        <w:t xml:space="preserve"> </w:t>
+      </w:r>
+      <w:r>
+        <w:t>information be distributed via mail or e-mail, is there a shared web site, or are face-to-face</w:t>
+      </w:r>
+      <w:r>
+        <w:t xml:space="preserve"> </w:t>
+      </w:r>
+      <w:r>
+        <w:t>meetings required?</w:t>
+      </w:r>
+    </w:p>
+    <w:p>
+      <w:pPr>
+        <w:pStyle w:val="NoSpacing"/>
+        <w:jc w:val="left"/>
+      </w:pPr>
+      <w:r>
+        <w:t>The communication management plan documents how the communication</w:t>
+      </w:r>
+      <w:r>
+        <w:t xml:space="preserve"> </w:t>
+      </w:r>
+      <w:r>
+        <w:t>needs of the stakeholders will be met, including the types of information that will be</w:t>
+      </w:r>
+    </w:p>
+    <w:p>
+      <w:pPr>
+        <w:pStyle w:val="NoSpacing"/>
+        <w:jc w:val="left"/>
+      </w:pPr>
+      <w:r>
+        <w:t>communicated, who will communicate it, who receives the communication, the methods used to</w:t>
+      </w:r>
+    </w:p>
+    <w:p>
+      <w:pPr>
+        <w:pStyle w:val="NoSpacing"/>
+        <w:jc w:val="left"/>
+      </w:pPr>
+      <w:r>
+        <w:t>communicate, the timing and frequency, the method for updating the plan as the project</w:t>
+      </w:r>
+    </w:p>
+    <w:p>
+      <w:pPr>
+        <w:pStyle w:val="NoSpacing"/>
+        <w:jc w:val="left"/>
+      </w:pPr>
+      <w:r>
+        <w:t>progresses, escalation process, and a glossary of common terms.</w:t>
+      </w:r>
+    </w:p>
+    <w:p>
+      <w:pPr>
+        <w:pStyle w:val="NoSpacing"/>
+        <w:jc w:val="left"/>
+      </w:pPr>
+    </w:p>
+    <w:p>
+      <w:pPr>
+        <w:jc w:val="left"/>
+      </w:pPr>
+      <w:r>
+        <w:t>Example</w:t>
       </w:r>
     </w:p>
     <w:p>
@@ -1109,7 +1348,7 @@
           <w:color w:val="000000"/>
           <w:lang w:eastAsia="en-NZ"/>
         </w:rPr>
-        <w:t>The lack of discussion by the Project Board about the State Services Commission’s guidelines for the Management Factors and monitoring of major IT projects was a major failing. There</w:t>
+        <w:t xml:space="preserve">The tender documents did not make the overall roles and responsibilities clear </w:t>
       </w:r>
       <w:r>
         <w:rPr>
@@ -1117,21 +1356,23 @@
           <w:color w:val="000000"/>
           <w:lang w:eastAsia="en-NZ"/>
         </w:rPr>
-        <w:br/>
-        <w:t>was a large degree of turnover in key project leadership positions throughout</w:t>
-      </w:r>
-      <w:r>
-        <w:t>” Ref 47</w:t>
-      </w:r>
-    </w:p>
-    <w:p>
-      <w:pPr>
-        <w:jc w:val="left"/>
+        <w:t>enough, and</w:t>
+      </w:r>
+      <w:r>
         <w:rPr>
           <w:rFonts w:ascii="Calibri" w:eastAsia="Times New Roman" w:hAnsi="Calibri" w:cs="Calibri"/>
           <w:color w:val="000000"/>
           <w:lang w:eastAsia="en-NZ"/>
         </w:rPr>
+        <w:t xml:space="preserve"> did not provide an appropriate process to define the scope and requirements progressively</w:t>
+      </w:r>
+      <w:r>
+        <w:t>” Ref 62</w:t>
+      </w:r>
+    </w:p>
+    <w:p>
+      <w:pPr>
+        <w:jc w:val="left"/>
       </w:pPr>
       <w:r>
         <w:t>“</w:t>
@@ -1142,14 +1383,151 @@
           <w:color w:val="000000"/>
           <w:lang w:eastAsia="en-NZ"/>
         </w:rPr>
-        <w:t>Communications can be instrumental for changes throughout different phases ERP implementation.</w:t>
-      </w:r>
-      <w:r>
-        <w:t>” Ref 52</w:t>
+        <w:t>Barriers to success such as high vendor team member turnover and frequent change of deputy governors were managed by hiring trusted, credible mediators to see the project through to fruition.</w:t>
+      </w:r>
+      <w:r>
+        <w:t>”</w:t>
+      </w:r>
+      <w:r>
+        <w:t xml:space="preserve"> Ref 65</w:t>
+      </w:r>
+    </w:p>
+    <w:p>
+      <w:pPr>
+        <w:jc w:val="left"/>
+      </w:pPr>
+      <w:r>
+        <w:t>“</w:t>
+      </w:r>
+      <w:r>
+        <w:t>The detail of all the Changes could not be pursued in evidence, and nor would it have been productive to do so. In each case, the parties willingly agreed them. The relevance of them to the Terms of Reference is the effect they had on price, on the time it took for the system to be completed and delivered, and what they reveal about the adequacy of the scoping of the system and whether the system was likely to function as a payroll system ought when it went live.</w:t>
+      </w:r>
+      <w:r>
+        <w:t>” Ref 69</w:t>
+      </w:r>
+      <w:r>
+        <w:br/>
+        <w:t>Even with a terms of reference no one meet to discuss the</w:t>
       </w:r>
       <w:bookmarkStart w:id="0" w:name="_GoBack"/>
       <w:bookmarkEnd w:id="0"/>
       <w:r>
+        <w:t xml:space="preserve"> changes.</w:t>
+      </w:r>
+    </w:p>
+    <w:p>
+      <w:pPr>
+        <w:pStyle w:val="Heading3"/>
+        <w:jc w:val="left"/>
+      </w:pPr>
+      <w:r>
+        <w:t>Management Assumptions</w:t>
+      </w:r>
+    </w:p>
+    <w:p>
+      <w:pPr>
+        <w:jc w:val="left"/>
+      </w:pPr>
+    </w:p>
+    <w:p>
+      <w:pPr>
+        <w:pStyle w:val="Heading3"/>
+        <w:jc w:val="left"/>
+      </w:pPr>
+      <w:r>
+        <w:t>Project Expertise</w:t>
+      </w:r>
+    </w:p>
+    <w:p>
+      <w:pPr>
+        <w:jc w:val="left"/>
+      </w:pPr>
+    </w:p>
+    <w:p>
+      <w:pPr>
+        <w:pStyle w:val="Heading3"/>
+        <w:jc w:val="left"/>
+      </w:pPr>
+      <w:r>
+        <w:t>Project Management Skills</w:t>
+      </w:r>
+    </w:p>
+    <w:p>
+      <w:pPr>
+        <w:jc w:val="left"/>
+      </w:pPr>
+    </w:p>
+    <w:p>
+      <w:pPr>
+        <w:pStyle w:val="Heading3"/>
+        <w:jc w:val="left"/>
+      </w:pPr>
+      <w:r>
+        <w:t>Stakeholder Politics</w:t>
+      </w:r>
+    </w:p>
+    <w:p>
+      <w:pPr>
+        <w:pStyle w:val="Heading3"/>
+        <w:jc w:val="left"/>
+      </w:pPr>
+    </w:p>
+    <w:p>
+      <w:pPr>
+        <w:pStyle w:val="Heading2"/>
+        <w:jc w:val="left"/>
+      </w:pPr>
+      <w:r>
+        <w:t>Planning Factors</w:t>
+      </w:r>
+    </w:p>
+    <w:p>
+      <w:pPr>
+        <w:pStyle w:val="Heading3"/>
+        <w:jc w:val="left"/>
+      </w:pPr>
+      <w:r>
+        <w:t>Project Complexity</w:t>
+      </w:r>
+    </w:p>
+    <w:p>
+      <w:pPr>
+        <w:jc w:val="left"/>
+      </w:pPr>
+    </w:p>
+    <w:p>
+      <w:pPr>
+        <w:pStyle w:val="Heading3"/>
+        <w:jc w:val="left"/>
+      </w:pPr>
+      <w:r>
+        <w:lastRenderedPageBreak/>
+        <w:t>Project Objectives and Goals</w:t>
+      </w:r>
+      <w:r>
+        <w:tab/>
+      </w:r>
+    </w:p>
+    <w:p>
+      <w:pPr>
+        <w:jc w:val="left"/>
+      </w:pPr>
+    </w:p>
+    <w:p>
+      <w:pPr>
+        <w:pStyle w:val="Heading3"/>
+        <w:jc w:val="left"/>
+      </w:pPr>
+      <w:r>
+        <w:t>Project Risk Analysis</w:t>
+      </w:r>
+    </w:p>
+    <w:p>
+      <w:pPr>
+        <w:pStyle w:val="Heading3"/>
+        <w:jc w:val="left"/>
+      </w:pPr>
+      <w:r>
         <w:br w:type="page"/>
       </w:r>
     </w:p>
@@ -1178,6 +1556,11 @@
       <w:r>
         <w:t>Present a summary of what you did. Explain limitations. Outline what worked and what did not. Suggest how the outcome you delivered may be improved. Explain what your contribution to the IT community is? What is the value of your work?</w:t>
       </w:r>
+    </w:p>
+    <w:p>
+      <w:pPr>
+        <w:jc w:val="left"/>
+      </w:pPr>
     </w:p>
     <w:p>
       <w:pPr>
@@ -2922,11 +3305,47 @@
     <b:URL>https://www.thebalancecareers.com/what-needs-to-be-in-a-project-plan-1669741</b:URL>
     <b:RefOrder>3</b:RefOrder>
   </b:Source>
+  <b:Source>
+    <b:Tag>Com</b:Tag>
+    <b:SourceType>DocumentFromInternetSite</b:SourceType>
+    <b:Guid>{3A93FB49-02B3-4DAA-9B0F-C0BCEA23B48F}</b:Guid>
+    <b:Author>
+      <b:Author>
+        <b:Corporate>Community Tool Box</b:Corporate>
+      </b:Author>
+    </b:Author>
+    <b:Title>Chapter 6. Communications to Promote Interest | Section 1. Developing a Plan for Communication | Main Section | Community Tool Box</b:Title>
+    <b:InternetSiteTitle>ctb.ku.edu</b:InternetSiteTitle>
+    <b:URL>https://ctb.ku.edu/en/table-of-contents/participation/promoting-interest/communication-plan/main</b:URL>
+    <b:RefOrder>4</b:RefOrder>
+  </b:Source>
+  <b:Source>
+    <b:Tag>ERI18</b:Tag>
+    <b:SourceType>DocumentFromInternetSite</b:SourceType>
+    <b:Guid>{D71E12B1-74C9-4BA4-AB41-68B39090508E}</b:Guid>
+    <b:Author>
+      <b:Author>
+        <b:NameList>
+          <b:Person>
+            <b:Last>PALMER</b:Last>
+            <b:First>ERIN</b:First>
+          </b:Person>
+        </b:NameList>
+      </b:Author>
+    </b:Author>
+    <b:Title>Five Factors That Lead to Successful Projects</b:Title>
+    <b:InternetSiteTitle>project-management.com</b:InternetSiteTitle>
+    <b:Year>2018</b:Year>
+    <b:Month>OCTOBER  </b:Month>
+    <b:Day>5</b:Day>
+    <b:URL>https://project-management.com/five-factors-that-lead-to-successful-projects/</b:URL>
+    <b:RefOrder>5</b:RefOrder>
+  </b:Source>
 </b:Sources>
 </file>
 
 <file path=customXml/itemProps1.xml><?xml version="1.0" encoding="utf-8"?>
-<ds:datastoreItem xmlns:ds="http://schemas.openxmlformats.org/officeDocument/2006/customXml" ds:itemID="{16FDE507-4DF6-4FBC-820D-301BDD04FE92}">
+<ds:datastoreItem xmlns:ds="http://schemas.openxmlformats.org/officeDocument/2006/customXml" ds:itemID="{B96B2F2D-7378-4069-AB70-416B8EE7C63A}">
   <ds:schemaRefs>
     <ds:schemaRef ds:uri="http://schemas.openxmlformats.org/officeDocument/2006/bibliography"/>
   </ds:schemaRefs>

</xml_diff>

<commit_message>
Initial Managment report section
</commit_message>
<xml_diff>
--- a/Assignment 1 Jerry, Kieran and Allen.docx
+++ b/Assignment 1 Jerry, Kieran and Allen.docx
@@ -117,6 +117,25 @@
       <w:pPr>
         <w:jc w:val="left"/>
       </w:pPr>
+      <w:r>
+        <w:t xml:space="preserve">In this assignment, our group find four case study articles to analysis the reason why IT project fail or success. According to the articles we select some sentences related to the failure or successful. And then do summarized for the sentences and then select the keywords. Base on keywords we defined some supergroup to </w:t>
+      </w:r>
+      <w:r>
+        <w:t>categorize</w:t>
+      </w:r>
+      <w:r>
+        <w:t xml:space="preserve"> the main factors for failure or successful. Furthermore, we use these keywords and factors to create a check list tool to help organization do project better. They can use tool to check many necessary processes, if they done these things, it will increase the percentage of project success.</w:t>
+      </w:r>
+    </w:p>
+    <w:p>
+      <w:pPr>
+        <w:jc w:val="left"/>
+      </w:pPr>
+    </w:p>
+    <w:p>
+      <w:pPr>
+        <w:jc w:val="left"/>
+      </w:pPr>
     </w:p>
     <w:p>
       <w:pPr>
@@ -169,66 +188,11 @@
       <w:r>
         <w:t xml:space="preserve">As an IT professional, you must demonstrate how you get data and how you analyse it </w:t>
       </w:r>
-      <w:proofErr w:type="spellStart"/>
-      <w:r>
-        <w:t>t</w:t>
-      </w:r>
-      <w:proofErr w:type="spellEnd"/>
+      <w:r>
+        <w:t>to</w:t>
+      </w:r>
       <w:r>
         <w:t xml:space="preserve"> support your discussions and recommendations.</w:t>
-      </w:r>
-    </w:p>
-    <w:p>
-      <w:pPr>
-        <w:jc w:val="left"/>
-      </w:pPr>
-      <w:r>
-        <w:t xml:space="preserve">What are your sources of </w:t>
-      </w:r>
-      <w:r>
-        <w:t>data?</w:t>
-      </w:r>
-    </w:p>
-    <w:p>
-      <w:pPr>
-        <w:jc w:val="left"/>
-      </w:pPr>
-      <w:r>
-        <w:t>-</w:t>
-      </w:r>
-      <w:r>
-        <w:tab/>
-        <w:t>How did you find them? Where from?</w:t>
-      </w:r>
-    </w:p>
-    <w:p>
-      <w:pPr>
-        <w:jc w:val="left"/>
-      </w:pPr>
-      <w:r>
-        <w:t>-</w:t>
-      </w:r>
-      <w:r>
-        <w:tab/>
-        <w:t xml:space="preserve">Why did you select these </w:t>
-      </w:r>
-      <w:r>
-        <w:t>sources</w:t>
-      </w:r>
-      <w:r>
-        <w:t>?</w:t>
-      </w:r>
-    </w:p>
-    <w:p>
-      <w:pPr>
-        <w:jc w:val="left"/>
-      </w:pPr>
-      <w:r>
-        <w:t>-</w:t>
-      </w:r>
-      <w:r>
-        <w:tab/>
-        <w:t>What was your approach to the analysis of data?</w:t>
       </w:r>
     </w:p>
     <w:p>
@@ -245,11 +209,106 @@
     </w:p>
     <w:p>
       <w:pPr>
-        <w:jc w:val="left"/>
-      </w:pPr>
-    </w:p>
-    <w:p>
-      <w:pPr>
+        <w:pStyle w:val="Heading2"/>
+        <w:rPr>
+          <w:rStyle w:val="Heading2Char"/>
+        </w:rPr>
+      </w:pPr>
+      <w:r>
+        <w:t>Introduction</w:t>
+      </w:r>
+    </w:p>
+    <w:p>
+      <w:pPr>
+        <w:jc w:val="left"/>
+      </w:pPr>
+      <w:r>
+        <w:t xml:space="preserve">First, our team selected four data sources. Two of them are reports written by the project organization, </w:t>
+      </w:r>
+      <w:r>
+        <w:t>analysing</w:t>
+      </w:r>
+      <w:r>
+        <w:t xml:space="preserve"> the situation of their projects and the reasons for their success or failure. The other two are case studies that we have found through the network. They also </w:t>
+      </w:r>
+      <w:r>
+        <w:t>analysed</w:t>
+      </w:r>
+      <w:r>
+        <w:t xml:space="preserve"> the reasons for the failure or success of the project. </w:t>
+      </w:r>
+    </w:p>
+    <w:p>
+      <w:pPr>
+        <w:pStyle w:val="Heading2"/>
+      </w:pPr>
+      <w:r>
+        <w:t>Sources for Data</w:t>
+      </w:r>
+    </w:p>
+    <w:p>
+      <w:pPr>
+        <w:jc w:val="left"/>
+      </w:pPr>
+      <w:r>
+        <w:t>The specific information for the four data sources is as follows:</w:t>
+      </w:r>
+    </w:p>
+    <w:p>
+      <w:pPr>
+        <w:pStyle w:val="ListParagraph"/>
+        <w:numPr>
+          <w:ilvl w:val="0"/>
+          <w:numId w:val="5"/>
+        </w:numPr>
+        <w:jc w:val="left"/>
+      </w:pPr>
+      <w:r>
+        <w:lastRenderedPageBreak/>
+        <w:t>Report of the Ministerial Inquiry into the Novopay Project. Published by New Zealand government in 2013. It details the process of the entire project and the reasons for the failure of the analysis project.</w:t>
+      </w:r>
+    </w:p>
+    <w:p>
+      <w:pPr>
+        <w:pStyle w:val="ListParagraph"/>
+        <w:numPr>
+          <w:ilvl w:val="0"/>
+          <w:numId w:val="5"/>
+        </w:numPr>
+        <w:jc w:val="left"/>
+      </w:pPr>
+      <w:r>
+        <w:t>Queensland Health Payroll System Commission of Inquiry: Report. Which published by Queensland Department of Justice and Attorney-General in 2013. It describes the plan and process of the project. Finally, a detailed analysis report and summary was made.</w:t>
+      </w:r>
+    </w:p>
+    <w:p>
+      <w:pPr>
+        <w:pStyle w:val="ListParagraph"/>
+        <w:numPr>
+          <w:ilvl w:val="0"/>
+          <w:numId w:val="5"/>
+        </w:numPr>
+        <w:jc w:val="left"/>
+      </w:pPr>
+      <w:r>
+        <w:t xml:space="preserve">Critical success factors across the stages of ERP system implementation in </w:t>
+      </w:r>
+      <w:proofErr w:type="spellStart"/>
+      <w:r>
+        <w:t>Sohar</w:t>
+      </w:r>
+      <w:proofErr w:type="spellEnd"/>
+      <w:r>
+        <w:t xml:space="preserve"> University: A case study. Published by International journal of management and applied research in 2016. This is a successful project case study. It also details the goals of the project and the development process. Finally, the reasons for refining and the precautions are summarized.</w:t>
+      </w:r>
+    </w:p>
+    <w:p>
+      <w:pPr>
+        <w:pStyle w:val="ListParagraph"/>
+        <w:numPr>
+          <w:ilvl w:val="0"/>
+          <w:numId w:val="5"/>
+        </w:numPr>
         <w:jc w:val="left"/>
         <w:rPr>
           <w:rFonts w:asciiTheme="majorHAnsi" w:eastAsiaTheme="majorEastAsia" w:hAnsiTheme="majorHAnsi" w:cstheme="majorBidi"/>
@@ -262,16 +321,235 @@
         </w:rPr>
       </w:pPr>
       <w:r>
+        <w:t>The National Programme for IT in the NHS: A Case History. Which published by University of Cambridge in 2014. This is a case study of a failed project. It mentions the project's plan and the opening process. At the end of the summary, several important considerations were also given. These considerations are critical.</w:t>
+      </w:r>
+    </w:p>
+    <w:p>
+      <w:pPr>
+        <w:pStyle w:val="Heading2"/>
+      </w:pPr>
+      <w:r>
+        <w:t>Why uses these documents?</w:t>
+      </w:r>
+    </w:p>
+    <w:p>
+      <w:pPr>
+        <w:rPr>
+          <w:rFonts w:eastAsiaTheme="majorEastAsia"/>
+        </w:rPr>
+      </w:pPr>
+      <w:r>
+        <w:rPr>
+          <w:rFonts w:eastAsiaTheme="majorEastAsia"/>
+        </w:rPr>
+        <w:t xml:space="preserve">We selected three of these four articles about the failure of the IT project and one of the successes. Because we feel that the failed case is more analytical, and it allows us to circumvent some important issues in future projects. Not only that, but we also </w:t>
+      </w:r>
+      <w:r>
+        <w:rPr>
+          <w:rFonts w:eastAsiaTheme="majorEastAsia"/>
+        </w:rPr>
+        <w:t>analysed</w:t>
+      </w:r>
+      <w:r>
+        <w:rPr>
+          <w:rFonts w:eastAsiaTheme="majorEastAsia"/>
+        </w:rPr>
+        <w:t xml:space="preserve"> a successful case that tells us what factors of success of the IT project is.</w:t>
+      </w:r>
+    </w:p>
+    <w:p>
+      <w:pPr>
+        <w:rPr>
+          <w:rFonts w:eastAsiaTheme="majorEastAsia"/>
+        </w:rPr>
+      </w:pPr>
+      <w:r>
+        <w:rPr>
+          <w:rFonts w:eastAsiaTheme="majorEastAsia"/>
+        </w:rPr>
+        <w:t xml:space="preserve">After we selected the data source, we read all the literature in its entirety. Not only that, we use quantitative analysis and thematic analysis. We selected all the sentences related to the IT project and then abbreviated them. Then we find the keywords for each sentence. Then we </w:t>
+      </w:r>
+      <w:r>
+        <w:rPr>
+          <w:rFonts w:eastAsiaTheme="majorEastAsia"/>
+        </w:rPr>
+        <w:t>analysed</w:t>
+      </w:r>
+      <w:r>
+        <w:rPr>
+          <w:rFonts w:eastAsiaTheme="majorEastAsia"/>
+        </w:rPr>
+        <w:t xml:space="preserve"> all the keywords, deleted many of the same results, and used the keywords to </w:t>
+      </w:r>
+      <w:r>
+        <w:rPr>
+          <w:rFonts w:eastAsiaTheme="majorEastAsia"/>
+        </w:rPr>
+        <w:t>analyse</w:t>
+      </w:r>
+      <w:r>
+        <w:rPr>
+          <w:rFonts w:eastAsiaTheme="majorEastAsia"/>
+        </w:rPr>
+        <w:t xml:space="preserve"> the corresponding professional words. For example, lack of management, lack of planning and lack of communication, and so on. Then we are categorizing the meaning of these words. The name of the classification that was finally summarized is called supergroup. In the supergroup, we have also removed the problem that does not meet these factors. The supergroup allows employees to check for specific items while </w:t>
+      </w:r>
+      <w:r>
+        <w:rPr>
+          <w:rFonts w:eastAsiaTheme="majorEastAsia"/>
+        </w:rPr>
+        <w:t>analysing</w:t>
+      </w:r>
+      <w:r>
+        <w:rPr>
+          <w:rFonts w:eastAsiaTheme="majorEastAsia"/>
+        </w:rPr>
+        <w:t xml:space="preserve"> the project. Through these few steps, we finally made a checklist. We call this the project evaluation tool. When organizing a project, employees can </w:t>
+      </w:r>
+      <w:r>
+        <w:rPr>
+          <w:rFonts w:eastAsiaTheme="majorEastAsia"/>
+        </w:rPr>
+        <w:t>analyse</w:t>
+      </w:r>
+      <w:r>
+        <w:rPr>
+          <w:rFonts w:eastAsiaTheme="majorEastAsia"/>
+        </w:rPr>
+        <w:t xml:space="preserve"> the risk profile of the project by comparing this list. If the development project is carried out in strict accordance with the checklist, we can greatly improve the possibility of project success.</w:t>
+      </w:r>
+    </w:p>
+    <w:p>
+      <w:pPr>
+        <w:pStyle w:val="Heading2"/>
+      </w:pPr>
+      <w:r>
+        <w:t>Analysis Methods</w:t>
+      </w:r>
+    </w:p>
+    <w:p>
+      <w:pPr>
+        <w:rPr>
+          <w:rFonts w:eastAsiaTheme="majorEastAsia"/>
+        </w:rPr>
+      </w:pPr>
+      <w:r>
+        <w:rPr>
+          <w:rFonts w:eastAsiaTheme="majorEastAsia"/>
+        </w:rPr>
+        <w:t>As for our analysis methods, I need to explain the definition of our methods.</w:t>
+      </w:r>
+    </w:p>
+    <w:p>
+      <w:pPr>
+        <w:pStyle w:val="Heading3"/>
+      </w:pPr>
+      <w:r>
+        <w:t>Quantitative analysis</w:t>
+      </w:r>
+    </w:p>
+    <w:p>
+      <w:pPr>
+        <w:rPr>
+          <w:rFonts w:eastAsiaTheme="majorEastAsia"/>
+        </w:rPr>
+      </w:pPr>
+      <w:r>
+        <w:rPr>
+          <w:rFonts w:eastAsiaTheme="majorEastAsia"/>
+        </w:rPr>
+        <w:t xml:space="preserve">Quantitative analysis is a method of </w:t>
+      </w:r>
+      <w:r>
+        <w:rPr>
+          <w:rFonts w:eastAsiaTheme="majorEastAsia"/>
+        </w:rPr>
+        <w:t>analysing</w:t>
+      </w:r>
+      <w:r>
+        <w:rPr>
+          <w:rFonts w:eastAsiaTheme="majorEastAsia"/>
+        </w:rPr>
+        <w:t xml:space="preserve"> the quantitative, quantitative, and quantitative changes in social phenomena. In enterprise management, the quantitative analysis method is based on the enterprise financial statements as the main data </w:t>
+      </w:r>
+      <w:r>
+        <w:rPr>
+          <w:rFonts w:eastAsiaTheme="majorEastAsia"/>
+        </w:rPr>
+        <w:t>source and</w:t>
+      </w:r>
+      <w:r>
+        <w:rPr>
+          <w:rFonts w:eastAsiaTheme="majorEastAsia"/>
+        </w:rPr>
+        <w:t xml:space="preserve"> processed according to a certain mathematical method to obtain the enterprise credit results. Quantitative analysis is an analysis conducted by an investment analyst using a mathematical module to quantify a company's data. It </w:t>
+      </w:r>
+      <w:r>
+        <w:rPr>
+          <w:rFonts w:eastAsiaTheme="majorEastAsia"/>
+        </w:rPr>
+        <w:t>analyses</w:t>
+      </w:r>
+      <w:r>
+        <w:rPr>
+          <w:rFonts w:eastAsiaTheme="majorEastAsia"/>
+        </w:rPr>
+        <w:t xml:space="preserve"> the company's operations and makes an investment judgment. The main objects of quantitative analysis are financial statements, such as the balance sheet, profit and loss statement, and retained income statement. Its function is to reveal and describe the interaction and development trend of social phenomena.</w:t>
+      </w:r>
+    </w:p>
+    <w:p>
+      <w:pPr>
+        <w:pStyle w:val="Heading3"/>
+      </w:pPr>
+      <w:r>
+        <w:lastRenderedPageBreak/>
+        <w:t>Thematic Analysis</w:t>
+      </w:r>
+    </w:p>
+    <w:p>
+      <w:pPr>
+        <w:rPr>
+          <w:rFonts w:eastAsiaTheme="majorEastAsia"/>
+        </w:rPr>
+      </w:pPr>
+      <w:r>
+        <w:rPr>
+          <w:rFonts w:eastAsiaTheme="majorEastAsia"/>
+        </w:rPr>
+        <w:t>Thematic Analysis is a kind of information analysis method that uses systematic steps to observe the context, culture or interaction relationship. It is also an analytical method that sees and understands the feelings and makes the truth appear.</w:t>
+      </w:r>
+    </w:p>
+    <w:p>
+      <w:pPr>
+        <w:rPr>
+          <w:rFonts w:eastAsiaTheme="majorEastAsia"/>
+        </w:rPr>
+      </w:pPr>
+      <w:r>
+        <w:rPr>
+          <w:rFonts w:eastAsiaTheme="majorEastAsia"/>
+        </w:rPr>
+        <w:t>"Theme" represents the elements that often appear in text, including the meaning of claims, idioms, or contextual contexts, and "thematic analysis" is the process of recreating these themes. From the text of the interview, the recurrence and commonality are the common theme we are looking for, so the whole analysis process follows the "whole-part-the whole" back and forth between the text and the interpretation.</w:t>
+      </w:r>
+      <w:r>
+        <w:rPr>
+          <w:rFonts w:eastAsiaTheme="majorEastAsia"/>
+        </w:rPr>
         <w:br w:type="page"/>
       </w:r>
     </w:p>
     <w:p>
       <w:pPr>
+        <w:rPr>
+          <w:rFonts w:eastAsiaTheme="majorEastAsia"/>
+        </w:rPr>
+      </w:pPr>
+    </w:p>
+    <w:p>
+      <w:pPr>
         <w:pStyle w:val="Heading1"/>
         <w:jc w:val="left"/>
       </w:pPr>
       <w:r>
-        <w:lastRenderedPageBreak/>
         <w:t>Outcome</w:t>
       </w:r>
     </w:p>
@@ -512,7 +790,7 @@
             <w:fldChar w:fldCharType="begin"/>
           </w:r>
           <w:r>
-            <w:instrText xml:space="preserve"> CITATION MIC19 \l 5129 </w:instrText>
+            <w:instrText xml:space="preserve">CITATION MIC19 \l 5129 </w:instrText>
           </w:r>
           <w:r>
             <w:fldChar w:fldCharType="separate"/>
@@ -620,15 +898,6 @@
     <w:p>
       <w:pPr>
         <w:jc w:val="left"/>
-      </w:pPr>
-      <w:r>
-        <w:t>Example</w:t>
-      </w:r>
-    </w:p>
-    <w:p>
-      <w:pPr>
-        <w:spacing w:after="0" w:line="240" w:lineRule="auto"/>
-        <w:jc w:val="left"/>
         <w:rPr>
           <w:rFonts w:ascii="Calibri" w:eastAsia="Times New Roman" w:hAnsi="Calibri" w:cs="Calibri"/>
           <w:color w:val="000000"/>
@@ -636,6 +905,12 @@
         </w:rPr>
       </w:pPr>
       <w:r>
+        <w:t>Example</w:t>
+      </w:r>
+      <w:r>
+        <w:br/>
+      </w:r>
+      <w:r>
         <w:rPr>
           <w:rFonts w:ascii="Calibri" w:eastAsia="Times New Roman" w:hAnsi="Calibri" w:cs="Calibri"/>
           <w:color w:val="000000"/>
@@ -667,103 +942,108 @@
         </w:rPr>
         <w:t>29</w:t>
       </w:r>
-    </w:p>
-    <w:p>
-      <w:pPr>
-        <w:jc w:val="left"/>
-      </w:pPr>
-    </w:p>
-    <w:p>
-      <w:pPr>
-        <w:pStyle w:val="Heading3"/>
-        <w:jc w:val="left"/>
-        <w:rPr>
-          <w:rFonts w:eastAsia="Times New Roman"/>
-          <w:lang w:eastAsia="en-NZ"/>
-        </w:rPr>
-      </w:pPr>
-      <w:r>
-        <w:rPr>
-          <w:rFonts w:eastAsia="Times New Roman"/>
-          <w:lang w:eastAsia="en-NZ"/>
-        </w:rPr>
-        <w:t xml:space="preserve">Factor: </w:t>
-      </w:r>
-      <w:r>
-        <w:rPr>
-          <w:rFonts w:eastAsia="Times New Roman"/>
-          <w:lang w:eastAsia="en-NZ"/>
-        </w:rPr>
-        <w:t>Schedules/Deadlines</w:t>
-      </w:r>
-    </w:p>
-    <w:p>
-      <w:pPr>
-        <w:pStyle w:val="Heading4"/>
-        <w:jc w:val="left"/>
-        <w:rPr>
-          <w:rFonts w:eastAsia="Times New Roman"/>
-          <w:lang w:eastAsia="en-NZ"/>
-        </w:rPr>
-      </w:pPr>
-      <w:r>
-        <w:rPr>
-          <w:rFonts w:eastAsia="Times New Roman"/>
-          <w:lang w:eastAsia="en-NZ"/>
-        </w:rPr>
-        <w:t>Critical Path</w:t>
-      </w:r>
-      <w:r>
-        <w:rPr>
-          <w:rFonts w:eastAsia="Times New Roman"/>
-          <w:lang w:eastAsia="en-NZ"/>
-        </w:rPr>
-        <w:t xml:space="preserve"> Analysis</w:t>
-      </w:r>
-    </w:p>
-    <w:p>
-      <w:pPr>
-        <w:jc w:val="left"/>
-      </w:pPr>
-      <w:r>
-        <w:t>Critical path analysis to identify those tasks which are critical to the success and timely completion of the project.</w:t>
-      </w:r>
-      <w:r>
-        <w:t xml:space="preserve"> This then can be structed into something like milestones or deadlines.</w:t>
-      </w:r>
-      <w:r>
-        <w:br/>
-        <w:t xml:space="preserve">This analysis would Identify the critical path which is defined as a series or path of activities that defines the longest path through the project and therefore establishes the minimum duration of the project. It includes </w:t>
-      </w:r>
-      <w:r>
-        <w:t>the</w:t>
-      </w:r>
-      <w:r>
-        <w:t xml:space="preserve"> </w:t>
-      </w:r>
-      <w:r>
-        <w:t>Development cost estimates by identifying the type and amount of resources required to produce the deliverables for each project component.</w:t>
-      </w:r>
-    </w:p>
-    <w:p>
-      <w:pPr>
-        <w:jc w:val="left"/>
-      </w:pPr>
-      <w:r>
-        <w:t>Example</w:t>
-      </w:r>
-    </w:p>
-    <w:p>
-      <w:pPr>
-        <w:jc w:val="left"/>
+      <w:r>
         <w:rPr>
           <w:rFonts w:ascii="Calibri" w:eastAsia="Times New Roman" w:hAnsi="Calibri" w:cs="Calibri"/>
           <w:color w:val="000000"/>
           <w:lang w:eastAsia="en-NZ"/>
         </w:rPr>
-      </w:pPr>
+        <w:br/>
+        <w:t>Without any agreed plan to relay at least a status update to the minister lead to failure.</w:t>
+      </w:r>
+    </w:p>
+    <w:p>
+      <w:pPr>
+        <w:jc w:val="left"/>
+      </w:pPr>
+    </w:p>
+    <w:p>
+      <w:pPr>
+        <w:pStyle w:val="Heading3"/>
+        <w:jc w:val="left"/>
+        <w:rPr>
+          <w:rFonts w:eastAsia="Times New Roman"/>
+          <w:lang w:eastAsia="en-NZ"/>
+        </w:rPr>
+      </w:pPr>
+      <w:r>
+        <w:rPr>
+          <w:rFonts w:eastAsia="Times New Roman"/>
+          <w:lang w:eastAsia="en-NZ"/>
+        </w:rPr>
+        <w:t xml:space="preserve">Factor: </w:t>
+      </w:r>
+      <w:r>
+        <w:rPr>
+          <w:rFonts w:eastAsia="Times New Roman"/>
+          <w:lang w:eastAsia="en-NZ"/>
+        </w:rPr>
+        <w:t>Schedules/Deadlines</w:t>
+      </w:r>
+    </w:p>
+    <w:p>
+      <w:pPr>
+        <w:pStyle w:val="Heading4"/>
+        <w:jc w:val="left"/>
+        <w:rPr>
+          <w:rFonts w:eastAsia="Times New Roman"/>
+          <w:lang w:eastAsia="en-NZ"/>
+        </w:rPr>
+      </w:pPr>
+      <w:r>
+        <w:rPr>
+          <w:rFonts w:eastAsia="Times New Roman"/>
+          <w:lang w:eastAsia="en-NZ"/>
+        </w:rPr>
+        <w:t>Critical Path</w:t>
+      </w:r>
+      <w:r>
+        <w:rPr>
+          <w:rFonts w:eastAsia="Times New Roman"/>
+          <w:lang w:eastAsia="en-NZ"/>
+        </w:rPr>
+        <w:t xml:space="preserve"> Analysis</w:t>
+      </w:r>
+    </w:p>
+    <w:p>
+      <w:pPr>
+        <w:jc w:val="left"/>
+      </w:pPr>
+      <w:r>
+        <w:t>Critical path analysis to identify those tasks which are critical to the success and timely completion of the project.</w:t>
+      </w:r>
+      <w:r>
+        <w:t xml:space="preserve"> This then can be structed into something like milestones or deadlines.</w:t>
+      </w:r>
+      <w:r>
+        <w:br/>
+        <w:t xml:space="preserve">This analysis would Identify the critical path which is defined as a series or path of activities that defines the longest path through the project and therefore establishes the minimum duration of the </w:t>
+      </w:r>
       <w:r>
         <w:lastRenderedPageBreak/>
+        <w:t xml:space="preserve">project. It includes </w:t>
+      </w:r>
+      <w:r>
+        <w:t>the</w:t>
+      </w:r>
+      <w:r>
+        <w:t xml:space="preserve"> </w:t>
+      </w:r>
+      <w:r>
+        <w:t>Development cost estimates by identifying the type and amount of resources required to produce the deliverables for each project component.</w:t>
+      </w:r>
+    </w:p>
+    <w:p>
+      <w:pPr>
+        <w:jc w:val="left"/>
+      </w:pPr>
+      <w:r>
+        <w:t>Example</w:t>
+      </w:r>
+      <w:r>
+        <w:br/>
+      </w:r>
+      <w:r>
         <w:t>“</w:t>
       </w:r>
       <w:r>
@@ -1072,6 +1352,7 @@
           <w:id w:val="-834303782"/>
           <w:citation/>
         </w:sdtPr>
+        <w:sdtEndPr/>
         <w:sdtContent>
           <w:r>
             <w:fldChar w:fldCharType="begin"/>
@@ -1198,23 +1479,68 @@
         <w:t xml:space="preserve"> but there are other important factors that contribute largely to a project’s outcome. It takes careful planning, attention to detail and effective communication to make a project succeed. With vigilant management and a strong project closing, a company can consistently reach project success.</w:t>
       </w:r>
       <w:r>
+        <w:br/>
+      </w:r>
+      <w:sdt>
+        <w:sdtPr>
+          <w:id w:val="1249305433"/>
+          <w:citation/>
+        </w:sdtPr>
+        <w:sdtEndPr/>
+        <w:sdtContent>
+          <w:r>
+            <w:fldChar w:fldCharType="begin"/>
+          </w:r>
+          <w:r>
+            <w:instrText xml:space="preserve"> CITATION ERI18 \l 5129 </w:instrText>
+          </w:r>
+          <w:r>
+            <w:fldChar w:fldCharType="separate"/>
+          </w:r>
+          <w:r>
+            <w:rPr>
+              <w:noProof/>
+            </w:rPr>
+            <w:t>(PALMER, 2018)</w:t>
+          </w:r>
+          <w:r>
+            <w:fldChar w:fldCharType="end"/>
+          </w:r>
+        </w:sdtContent>
+      </w:sdt>
+      <w:r>
         <w:tab/>
       </w:r>
+      <w:sdt>
+        <w:sdtPr>
+          <w:id w:val="1874270908"/>
+          <w:citation/>
+        </w:sdtPr>
+        <w:sdtEndPr/>
+        <w:sdtContent>
+          <w:r>
+            <w:fldChar w:fldCharType="begin"/>
+          </w:r>
+          <w:r>
+            <w:instrText xml:space="preserve"> CITATION Com \l 5129 </w:instrText>
+          </w:r>
+          <w:r>
+            <w:fldChar w:fldCharType="separate"/>
+          </w:r>
+          <w:r>
+            <w:rPr>
+              <w:noProof/>
+            </w:rPr>
+            <w:t>(Community Tool Box)</w:t>
+          </w:r>
+          <w:r>
+            <w:fldChar w:fldCharType="end"/>
+          </w:r>
+        </w:sdtContent>
+      </w:sdt>
       <w:r>
         <w:tab/>
       </w:r>
-      <w:r>
-        <w:tab/>
-      </w:r>
-      <w:r>
-        <w:tab/>
-      </w:r>
-      <w:r>
-        <w:tab/>
-      </w:r>
-      <w:r>
-        <w:tab/>
-      </w:r>
     </w:p>
     <w:p>
       <w:pPr>
@@ -1241,7 +1567,14 @@
           <w:rFonts w:eastAsia="Times New Roman"/>
           <w:lang w:eastAsia="en-NZ"/>
         </w:rPr>
-        <w:t>Open Communication Policy</w:t>
+        <w:t xml:space="preserve">Progress </w:t>
+      </w:r>
+      <w:r>
+        <w:rPr>
+          <w:rFonts w:eastAsia="Times New Roman"/>
+          <w:lang w:eastAsia="en-NZ"/>
+        </w:rPr>
+        <w:t>Communication</w:t>
       </w:r>
     </w:p>
     <w:p>
@@ -1250,7 +1583,7 @@
         <w:jc w:val="left"/>
       </w:pPr>
       <w:r>
-        <w:t>All projects require sound communication</w:t>
+        <w:t>Communication should also be focused internally within the organization. Keeping an organizational history of major projects will give convenient access to improved policies and business processes. If this isn’t done, then a team may repeat mistakes that have already occurred. Listening to stakeholders and paying attention is a very important ingredient for success.</w:t>
       </w:r>
     </w:p>
     <w:p>
@@ -1259,19 +1592,19 @@
         <w:jc w:val="left"/>
       </w:pPr>
       <w:r>
-        <w:t>For example, will</w:t>
+        <w:t>For example, will information be distributed via mail or e-mail,</w:t>
+      </w:r>
+      <w:r>
+        <w:t xml:space="preserve"> face-to-face meetings,</w:t>
+      </w:r>
+      <w:r>
+        <w:t xml:space="preserve"> is there a shared web site</w:t>
       </w:r>
       <w:r>
         <w:t xml:space="preserve"> </w:t>
       </w:r>
       <w:r>
-        <w:t>information be distributed via mail or e-mail, is there a shared web site, or are face-to-face</w:t>
-      </w:r>
-      <w:r>
-        <w:t xml:space="preserve"> </w:t>
-      </w:r>
-      <w:r>
-        <w:t>meetings required?</w:t>
+        <w:t>and a glossary of common terms.</w:t>
       </w:r>
     </w:p>
     <w:p>
@@ -1279,48 +1612,6 @@
         <w:pStyle w:val="NoSpacing"/>
         <w:jc w:val="left"/>
       </w:pPr>
-      <w:r>
-        <w:t>The communication management plan documents how the communication</w:t>
-      </w:r>
-      <w:r>
-        <w:t xml:space="preserve"> </w:t>
-      </w:r>
-      <w:r>
-        <w:t>needs of the stakeholders will be met, including the types of information that will be</w:t>
-      </w:r>
-    </w:p>
-    <w:p>
-      <w:pPr>
-        <w:pStyle w:val="NoSpacing"/>
-        <w:jc w:val="left"/>
-      </w:pPr>
-      <w:r>
-        <w:t>communicated, who will communicate it, who receives the communication, the methods used to</w:t>
-      </w:r>
-    </w:p>
-    <w:p>
-      <w:pPr>
-        <w:pStyle w:val="NoSpacing"/>
-        <w:jc w:val="left"/>
-      </w:pPr>
-      <w:r>
-        <w:t>communicate, the timing and frequency, the method for updating the plan as the project</w:t>
-      </w:r>
-    </w:p>
-    <w:p>
-      <w:pPr>
-        <w:pStyle w:val="NoSpacing"/>
-        <w:jc w:val="left"/>
-      </w:pPr>
-      <w:r>
-        <w:t>progresses, escalation process, and a glossary of common terms.</w:t>
-      </w:r>
-    </w:p>
-    <w:p>
-      <w:pPr>
-        <w:pStyle w:val="NoSpacing"/>
-        <w:jc w:val="left"/>
-      </w:pPr>
     </w:p>
     <w:p>
       <w:pPr>
@@ -1329,15 +1620,27 @@
       <w:r>
         <w:t>Example</w:t>
       </w:r>
-    </w:p>
-    <w:p>
-      <w:pPr>
-        <w:jc w:val="left"/>
+      <w:r>
+        <w:br/>
+      </w:r>
+      <w:r>
+        <w:t>“</w:t>
+      </w:r>
+      <w:r>
         <w:rPr>
           <w:rFonts w:ascii="Calibri" w:eastAsia="Times New Roman" w:hAnsi="Calibri" w:cs="Calibri"/>
           <w:color w:val="000000"/>
           <w:lang w:eastAsia="en-NZ"/>
         </w:rPr>
+        <w:t>The tender documents did not make the overall roles and responsibilities clear enough, and did not provide an appropriate process to define the scope and requirements progressively</w:t>
+      </w:r>
+      <w:r>
+        <w:t>” Ref 62</w:t>
+      </w:r>
+    </w:p>
+    <w:p>
+      <w:pPr>
+        <w:jc w:val="left"/>
       </w:pPr>
       <w:r>
         <w:t>“</w:t>
@@ -1348,7 +1651,88 @@
           <w:color w:val="000000"/>
           <w:lang w:eastAsia="en-NZ"/>
         </w:rPr>
-        <w:t xml:space="preserve">The tender documents did not make the overall roles and responsibilities clear </w:t>
+        <w:t>Barriers to success such as high vendor team member turnover and frequent change of deputy governors were managed by hiring trusted, credible mediators to see the project through to fruition.</w:t>
+      </w:r>
+      <w:r>
+        <w:t>”</w:t>
+      </w:r>
+      <w:r>
+        <w:t xml:space="preserve"> Ref 65</w:t>
+      </w:r>
+    </w:p>
+    <w:p>
+      <w:pPr>
+        <w:jc w:val="left"/>
+      </w:pPr>
+      <w:r>
+        <w:t>“</w:t>
+      </w:r>
+      <w:r>
+        <w:t>The detail of all the Changes could not be pursued in evidence, and nor would it have been productive to do so. In each case, the parties willingly agreed them. The relevance of them to the Terms of Reference is the effect they had on price, on the time it took for the system to be completed and delivered, and what they reveal about the adequacy of the scoping of the system and whether the system was likely to function as a payroll system ought when it went live.</w:t>
+      </w:r>
+      <w:r>
+        <w:t>” Ref 69</w:t>
+      </w:r>
+      <w:r>
+        <w:br/>
+        <w:t>Even with a terms of reference no one meet to discuss the changes.</w:t>
+      </w:r>
+    </w:p>
+    <w:p>
+      <w:pPr>
+        <w:pStyle w:val="Heading3"/>
+        <w:jc w:val="left"/>
+      </w:pPr>
+      <w:r>
+        <w:t>Management Assumptions</w:t>
+      </w:r>
+    </w:p>
+    <w:p>
+      <w:pPr>
+        <w:pStyle w:val="Heading4"/>
+        <w:rPr>
+          <w:rFonts w:eastAsia="Times New Roman"/>
+          <w:lang w:eastAsia="en-NZ"/>
+        </w:rPr>
+      </w:pPr>
+      <w:r>
+        <w:rPr>
+          <w:rFonts w:eastAsia="Times New Roman"/>
+          <w:lang w:eastAsia="en-NZ"/>
+        </w:rPr>
+        <w:t xml:space="preserve">Risk </w:t>
+      </w:r>
+      <w:r>
+        <w:rPr>
+          <w:rFonts w:eastAsia="Times New Roman"/>
+          <w:lang w:eastAsia="en-NZ"/>
+        </w:rPr>
+        <w:t>Communication</w:t>
+      </w:r>
+    </w:p>
+    <w:p>
+      <w:pPr>
+        <w:jc w:val="left"/>
+      </w:pPr>
+      <w:r>
+        <w:t>P</w:t>
+      </w:r>
+      <w:r>
+        <w:t>roject managers know that things rarely go off exactly as planned. During the planning process, it is vital to produce a risk log with an action plan for the risks that the project could face. Make sure all key stakeholders are aware of your risk log and know where they can find it. If something happens, then the team can quickly resolve the issue with the management plan that has already been set in place. This will give the team confidence when facing project risks and help the clients feel comfortable with the project’s progression.</w:t>
+      </w:r>
+    </w:p>
+    <w:p>
+      <w:pPr>
+        <w:jc w:val="left"/>
+      </w:pPr>
+      <w:r>
+        <w:t>Example</w:t>
+      </w:r>
+      <w:r>
+        <w:br/>
+      </w:r>
+      <w:r>
+        <w:t>“</w:t>
       </w:r>
       <w:r>
         <w:rPr>
@@ -1356,64 +1740,86 @@
           <w:color w:val="000000"/>
           <w:lang w:eastAsia="en-NZ"/>
         </w:rPr>
-        <w:t>enough, and</w:t>
-      </w:r>
-      <w:r>
+        <w:t>It is our overall view that weaknesses in project governance and leadership allowed the service to go live with a number of significant risks which the Ministry and its vendors were over-confident of managing. When these risks resulted in service issues Post-Go Live, the Ministry and its vendors were overwhelmed by their nature and scale.</w:t>
+      </w:r>
+      <w:r>
+        <w:t>”</w:t>
+      </w:r>
+      <w:r>
+        <w:t xml:space="preserve"> Ref 71</w:t>
+      </w:r>
+      <w:r>
+        <w:br/>
+      </w:r>
+    </w:p>
+    <w:p>
+      <w:pPr>
+        <w:jc w:val="left"/>
         <w:rPr>
           <w:rFonts w:ascii="Calibri" w:eastAsia="Times New Roman" w:hAnsi="Calibri" w:cs="Calibri"/>
           <w:color w:val="000000"/>
           <w:lang w:eastAsia="en-NZ"/>
         </w:rPr>
-        <w:t xml:space="preserve"> did not provide an appropriate process to define the scope and requirements progressively</w:t>
-      </w:r>
-      <w:r>
-        <w:t>” Ref 62</w:t>
-      </w:r>
-    </w:p>
-    <w:p>
-      <w:pPr>
-        <w:jc w:val="left"/>
-      </w:pPr>
-      <w:r>
-        <w:t>“</w:t>
-      </w:r>
+      </w:pPr>
       <w:r>
         <w:rPr>
           <w:rFonts w:ascii="Calibri" w:eastAsia="Times New Roman" w:hAnsi="Calibri" w:cs="Calibri"/>
           <w:color w:val="000000"/>
           <w:lang w:eastAsia="en-NZ"/>
         </w:rPr>
-        <w:t>Barriers to success such as high vendor team member turnover and frequent change of deputy governors were managed by hiring trusted, credible mediators to see the project through to fruition.</w:t>
-      </w:r>
-      <w:r>
-        <w:t>”</w:t>
-      </w:r>
-      <w:r>
-        <w:t xml:space="preserve"> Ref 65</w:t>
-      </w:r>
-    </w:p>
-    <w:p>
-      <w:pPr>
-        <w:jc w:val="left"/>
-      </w:pPr>
-      <w:r>
         <w:t>“</w:t>
       </w:r>
       <w:r>
-        <w:t>The detail of all the Changes could not be pursued in evidence, and nor would it have been productive to do so. In each case, the parties willingly agreed them. The relevance of them to the Terms of Reference is the effect they had on price, on the time it took for the system to be completed and delivered, and what they reveal about the adequacy of the scoping of the system and whether the system was likely to function as a payroll system ought when it went live.</w:t>
-      </w:r>
-      <w:r>
-        <w:t>” Ref 69</w:t>
-      </w:r>
-      <w:r>
-        <w:br/>
-        <w:t>Even with a terms of reference no one meet to discuss the</w:t>
-      </w:r>
+        <w:rPr>
+          <w:rFonts w:ascii="Calibri" w:eastAsia="Times New Roman" w:hAnsi="Calibri" w:cs="Calibri"/>
+          <w:color w:val="000000"/>
+          <w:lang w:eastAsia="en-NZ"/>
+        </w:rPr>
+        <w:t xml:space="preserve">It was not inevitable that the appointment of a Prime Contractor would fail to deliver what CorpTech hoped from it. History has shown that the decision to transfer responsibility for the SS </w:t>
+      </w:r>
+      <w:r>
+        <w:rPr>
+          <w:rFonts w:ascii="Calibri" w:eastAsia="Times New Roman" w:hAnsi="Calibri" w:cs="Calibri"/>
+          <w:color w:val="000000"/>
+          <w:lang w:eastAsia="en-NZ"/>
+        </w:rPr>
+        <w:lastRenderedPageBreak/>
+        <w:t>Initiative to a private enterprise contractor was unsuccessful, but there were several reasons for that.</w:t>
+      </w:r>
+      <w:r>
+        <w:rPr>
+          <w:rFonts w:ascii="Calibri" w:eastAsia="Times New Roman" w:hAnsi="Calibri" w:cs="Calibri"/>
+          <w:color w:val="000000"/>
+          <w:lang w:eastAsia="en-NZ"/>
+        </w:rPr>
+        <w:t>” Ref 74</w:t>
+      </w:r>
+    </w:p>
+    <w:p>
+      <w:pPr>
+        <w:jc w:val="left"/>
+        <w:rPr>
+          <w:rFonts w:ascii="Calibri" w:eastAsia="Times New Roman" w:hAnsi="Calibri" w:cs="Calibri"/>
+          <w:color w:val="000000"/>
+          <w:lang w:eastAsia="en-NZ"/>
+        </w:rPr>
+      </w:pPr>
+    </w:p>
+    <w:p>
+      <w:pPr>
+        <w:pStyle w:val="Heading3"/>
+        <w:jc w:val="left"/>
+      </w:pPr>
+      <w:r>
+        <w:t>Project Expertise</w:t>
+      </w:r>
+    </w:p>
+    <w:p>
+      <w:pPr>
+        <w:jc w:val="left"/>
+      </w:pPr>
       <w:bookmarkStart w:id="0" w:name="_GoBack"/>
       <w:bookmarkEnd w:id="0"/>
-      <w:r>
-        <w:t xml:space="preserve"> changes.</w:t>
-      </w:r>
     </w:p>
     <w:p>
       <w:pPr>
@@ -1421,7 +1827,7 @@
         <w:jc w:val="left"/>
       </w:pPr>
       <w:r>
-        <w:t>Management Assumptions</w:t>
+        <w:t>Project Management Skills</w:t>
       </w:r>
     </w:p>
     <w:p>
@@ -1435,27 +1841,23 @@
         <w:jc w:val="left"/>
       </w:pPr>
       <w:r>
-        <w:t>Project Expertise</w:t>
-      </w:r>
-    </w:p>
-    <w:p>
-      <w:pPr>
-        <w:jc w:val="left"/>
-      </w:pPr>
+        <w:t>Stakeholder Politics</w:t>
+      </w:r>
     </w:p>
     <w:p>
       <w:pPr>
         <w:pStyle w:val="Heading3"/>
         <w:jc w:val="left"/>
       </w:pPr>
-      <w:r>
-        <w:t>Project Management Skills</w:t>
-      </w:r>
-    </w:p>
-    <w:p>
-      <w:pPr>
-        <w:jc w:val="left"/>
-      </w:pPr>
+    </w:p>
+    <w:p>
+      <w:pPr>
+        <w:pStyle w:val="Heading2"/>
+        <w:jc w:val="left"/>
+      </w:pPr>
+      <w:r>
+        <w:t>Planning Factors</w:t>
+      </w:r>
     </w:p>
     <w:p>
       <w:pPr>
@@ -1463,45 +1865,20 @@
         <w:jc w:val="left"/>
       </w:pPr>
       <w:r>
-        <w:t>Stakeholder Politics</w:t>
-      </w:r>
+        <w:t>Project Complexity</w:t>
+      </w:r>
+    </w:p>
+    <w:p>
+      <w:pPr>
+        <w:jc w:val="left"/>
+      </w:pPr>
     </w:p>
     <w:p>
       <w:pPr>
         <w:pStyle w:val="Heading3"/>
         <w:jc w:val="left"/>
       </w:pPr>
-    </w:p>
-    <w:p>
-      <w:pPr>
-        <w:pStyle w:val="Heading2"/>
-        <w:jc w:val="left"/>
-      </w:pPr>
-      <w:r>
-        <w:t>Planning Factors</w:t>
-      </w:r>
-    </w:p>
-    <w:p>
-      <w:pPr>
-        <w:pStyle w:val="Heading3"/>
-        <w:jc w:val="left"/>
-      </w:pPr>
-      <w:r>
-        <w:t>Project Complexity</w:t>
-      </w:r>
-    </w:p>
-    <w:p>
-      <w:pPr>
-        <w:jc w:val="left"/>
-      </w:pPr>
-    </w:p>
-    <w:p>
-      <w:pPr>
-        <w:pStyle w:val="Heading3"/>
-        <w:jc w:val="left"/>
-      </w:pPr>
-      <w:r>
-        <w:lastRenderedPageBreak/>
+      <w:r>
         <w:t>Project Objectives and Goals</w:t>
       </w:r>
       <w:r>
@@ -1806,6 +2183,184 @@
     </w:lvl>
   </w:abstractNum>
   <w:abstractNum w:abstractNumId="2" w15:restartNumberingAfterBreak="0">
+    <w:nsid w:val="311C3B5A"/>
+    <w:multiLevelType w:val="hybridMultilevel"/>
+    <w:tmpl w:val="C4185178"/>
+    <w:lvl w:ilvl="0" w:tplc="BDD62F8E">
+      <w:start w:val="1"/>
+      <w:numFmt w:val="decimal"/>
+      <w:lvlText w:val="%1."/>
+      <w:lvlJc w:val="left"/>
+      <w:pPr>
+        <w:ind w:left="720" w:hanging="360"/>
+      </w:pPr>
+      <w:rPr>
+        <w:rFonts w:asciiTheme="minorHAnsi" w:hAnsiTheme="minorHAnsi" w:cstheme="minorHAnsi" w:hint="default"/>
+        <w:b w:val="0"/>
+        <w:sz w:val="22"/>
+        <w:szCs w:val="22"/>
+      </w:rPr>
+    </w:lvl>
+    <w:lvl w:ilvl="1" w:tplc="14090019" w:tentative="1">
+      <w:start w:val="1"/>
+      <w:numFmt w:val="lowerLetter"/>
+      <w:lvlText w:val="%2."/>
+      <w:lvlJc w:val="left"/>
+      <w:pPr>
+        <w:ind w:left="1440" w:hanging="360"/>
+      </w:pPr>
+    </w:lvl>
+    <w:lvl w:ilvl="2" w:tplc="1409001B" w:tentative="1">
+      <w:start w:val="1"/>
+      <w:numFmt w:val="lowerRoman"/>
+      <w:lvlText w:val="%3."/>
+      <w:lvlJc w:val="right"/>
+      <w:pPr>
+        <w:ind w:left="2160" w:hanging="180"/>
+      </w:pPr>
+    </w:lvl>
+    <w:lvl w:ilvl="3" w:tplc="1409000F" w:tentative="1">
+      <w:start w:val="1"/>
+      <w:numFmt w:val="decimal"/>
+      <w:lvlText w:val="%4."/>
+      <w:lvlJc w:val="left"/>
+      <w:pPr>
+        <w:ind w:left="2880" w:hanging="360"/>
+      </w:pPr>
+    </w:lvl>
+    <w:lvl w:ilvl="4" w:tplc="14090019" w:tentative="1">
+      <w:start w:val="1"/>
+      <w:numFmt w:val="lowerLetter"/>
+      <w:lvlText w:val="%5."/>
+      <w:lvlJc w:val="left"/>
+      <w:pPr>
+        <w:ind w:left="3600" w:hanging="360"/>
+      </w:pPr>
+    </w:lvl>
+    <w:lvl w:ilvl="5" w:tplc="1409001B" w:tentative="1">
+      <w:start w:val="1"/>
+      <w:numFmt w:val="lowerRoman"/>
+      <w:lvlText w:val="%6."/>
+      <w:lvlJc w:val="right"/>
+      <w:pPr>
+        <w:ind w:left="4320" w:hanging="180"/>
+      </w:pPr>
+    </w:lvl>
+    <w:lvl w:ilvl="6" w:tplc="1409000F" w:tentative="1">
+      <w:start w:val="1"/>
+      <w:numFmt w:val="decimal"/>
+      <w:lvlText w:val="%7."/>
+      <w:lvlJc w:val="left"/>
+      <w:pPr>
+        <w:ind w:left="5040" w:hanging="360"/>
+      </w:pPr>
+    </w:lvl>
+    <w:lvl w:ilvl="7" w:tplc="14090019" w:tentative="1">
+      <w:start w:val="1"/>
+      <w:numFmt w:val="lowerLetter"/>
+      <w:lvlText w:val="%8."/>
+      <w:lvlJc w:val="left"/>
+      <w:pPr>
+        <w:ind w:left="5760" w:hanging="360"/>
+      </w:pPr>
+    </w:lvl>
+    <w:lvl w:ilvl="8" w:tplc="1409001B" w:tentative="1">
+      <w:start w:val="1"/>
+      <w:numFmt w:val="lowerRoman"/>
+      <w:lvlText w:val="%9."/>
+      <w:lvlJc w:val="right"/>
+      <w:pPr>
+        <w:ind w:left="6480" w:hanging="180"/>
+      </w:pPr>
+    </w:lvl>
+  </w:abstractNum>
+  <w:abstractNum w:abstractNumId="3" w15:restartNumberingAfterBreak="0">
+    <w:nsid w:val="3BC941BC"/>
+    <w:multiLevelType w:val="hybridMultilevel"/>
+    <w:tmpl w:val="C9182A2E"/>
+    <w:lvl w:ilvl="0" w:tplc="1409000F">
+      <w:start w:val="1"/>
+      <w:numFmt w:val="decimal"/>
+      <w:lvlText w:val="%1."/>
+      <w:lvlJc w:val="left"/>
+      <w:pPr>
+        <w:ind w:left="720" w:hanging="360"/>
+      </w:pPr>
+    </w:lvl>
+    <w:lvl w:ilvl="1" w:tplc="14090019" w:tentative="1">
+      <w:start w:val="1"/>
+      <w:numFmt w:val="lowerLetter"/>
+      <w:lvlText w:val="%2."/>
+      <w:lvlJc w:val="left"/>
+      <w:pPr>
+        <w:ind w:left="1440" w:hanging="360"/>
+      </w:pPr>
+    </w:lvl>
+    <w:lvl w:ilvl="2" w:tplc="1409001B" w:tentative="1">
+      <w:start w:val="1"/>
+      <w:numFmt w:val="lowerRoman"/>
+      <w:lvlText w:val="%3."/>
+      <w:lvlJc w:val="right"/>
+      <w:pPr>
+        <w:ind w:left="2160" w:hanging="180"/>
+      </w:pPr>
+    </w:lvl>
+    <w:lvl w:ilvl="3" w:tplc="1409000F" w:tentative="1">
+      <w:start w:val="1"/>
+      <w:numFmt w:val="decimal"/>
+      <w:lvlText w:val="%4."/>
+      <w:lvlJc w:val="left"/>
+      <w:pPr>
+        <w:ind w:left="2880" w:hanging="360"/>
+      </w:pPr>
+    </w:lvl>
+    <w:lvl w:ilvl="4" w:tplc="14090019" w:tentative="1">
+      <w:start w:val="1"/>
+      <w:numFmt w:val="lowerLetter"/>
+      <w:lvlText w:val="%5."/>
+      <w:lvlJc w:val="left"/>
+      <w:pPr>
+        <w:ind w:left="3600" w:hanging="360"/>
+      </w:pPr>
+    </w:lvl>
+    <w:lvl w:ilvl="5" w:tplc="1409001B" w:tentative="1">
+      <w:start w:val="1"/>
+      <w:numFmt w:val="lowerRoman"/>
+      <w:lvlText w:val="%6."/>
+      <w:lvlJc w:val="right"/>
+      <w:pPr>
+        <w:ind w:left="4320" w:hanging="180"/>
+      </w:pPr>
+    </w:lvl>
+    <w:lvl w:ilvl="6" w:tplc="1409000F" w:tentative="1">
+      <w:start w:val="1"/>
+      <w:numFmt w:val="decimal"/>
+      <w:lvlText w:val="%7."/>
+      <w:lvlJc w:val="left"/>
+      <w:pPr>
+        <w:ind w:left="5040" w:hanging="360"/>
+      </w:pPr>
+    </w:lvl>
+    <w:lvl w:ilvl="7" w:tplc="14090019" w:tentative="1">
+      <w:start w:val="1"/>
+      <w:numFmt w:val="lowerLetter"/>
+      <w:lvlText w:val="%8."/>
+      <w:lvlJc w:val="left"/>
+      <w:pPr>
+        <w:ind w:left="5760" w:hanging="360"/>
+      </w:pPr>
+    </w:lvl>
+    <w:lvl w:ilvl="8" w:tplc="1409001B" w:tentative="1">
+      <w:start w:val="1"/>
+      <w:numFmt w:val="lowerRoman"/>
+      <w:lvlText w:val="%9."/>
+      <w:lvlJc w:val="right"/>
+      <w:pPr>
+        <w:ind w:left="6480" w:hanging="180"/>
+      </w:pPr>
+    </w:lvl>
+  </w:abstractNum>
+  <w:abstractNum w:abstractNumId="4" w15:restartNumberingAfterBreak="0">
     <w:nsid w:val="66E64439"/>
     <w:multiLevelType w:val="multilevel"/>
     <w:tmpl w:val="F4D8C9C8"/>
@@ -1955,13 +2510,19 @@
     </w:lvl>
   </w:abstractNum>
   <w:num w:numId="1">
-    <w:abstractNumId w:val="2"/>
+    <w:abstractNumId w:val="4"/>
   </w:num>
   <w:num w:numId="2">
     <w:abstractNumId w:val="0"/>
   </w:num>
   <w:num w:numId="3">
     <w:abstractNumId w:val="1"/>
+  </w:num>
+  <w:num w:numId="4">
+    <w:abstractNumId w:val="3"/>
+  </w:num>
+  <w:num w:numId="5">
+    <w:abstractNumId w:val="2"/>
   </w:num>
 </w:numbering>
 </file>
@@ -3284,28 +3845,6 @@
     <b:RefOrder>2</b:RefOrder>
   </b:Source>
   <b:Source>
-    <b:Tag>MIC19</b:Tag>
-    <b:SourceType>DocumentFromInternetSite</b:SourceType>
-    <b:Guid>{C0345EC8-829D-4D45-B5BB-00CF83367600}</b:Guid>
-    <b:Author>
-      <b:Author>
-        <b:NameList>
-          <b:Person>
-            <b:Last>ROBERTS</b:Last>
-            <b:First>MICHAEL</b:First>
-          </b:Person>
-        </b:NameList>
-      </b:Author>
-    </b:Author>
-    <b:Title>www.thebalancecareers.com</b:Title>
-    <b:InternetSiteTitle>Steps You Should Include in Your Project Plan</b:InternetSiteTitle>
-    <b:Year>2019</b:Year>
-    <b:Month>June </b:Month>
-    <b:Day>25</b:Day>
-    <b:URL>https://www.thebalancecareers.com/what-needs-to-be-in-a-project-plan-1669741</b:URL>
-    <b:RefOrder>3</b:RefOrder>
-  </b:Source>
-  <b:Source>
     <b:Tag>Com</b:Tag>
     <b:SourceType>DocumentFromInternetSite</b:SourceType>
     <b:Guid>{3A93FB49-02B3-4DAA-9B0F-C0BCEA23B48F}</b:Guid>
@@ -3341,11 +3880,54 @@
     <b:URL>https://project-management.com/five-factors-that-lead-to-successful-projects/</b:URL>
     <b:RefOrder>5</b:RefOrder>
   </b:Source>
+  <b:Source>
+    <b:Tag>JRS17</b:Tag>
+    <b:SourceType>DocumentFromInternetSite</b:SourceType>
+    <b:Guid>{BF0E745E-9EA9-4F0B-91D8-E99DFF96B7E7}</b:Guid>
+    <b:Author>
+      <b:Author>
+        <b:NameList>
+          <b:Person>
+            <b:Last>Cristóbal</b:Last>
+            <b:First>J.R.</b:First>
+            <b:Middle>San</b:Middle>
+          </b:Person>
+        </b:NameList>
+      </b:Author>
+    </b:Author>
+    <b:Title>Complexity in Project Management - ScienceDirect</b:Title>
+    <b:InternetSiteTitle>www.sciencedirect.com</b:InternetSiteTitle>
+    <b:Year>2017</b:Year>
+    <b:URL>https://www.sciencedirect.com/science/article/pii/S1877050917323001</b:URL>
+    <b:RefOrder>6</b:RefOrder>
+  </b:Source>
+  <b:Source>
+    <b:Tag>MIC19</b:Tag>
+    <b:SourceType>InternetSite</b:SourceType>
+    <b:Guid>{6B938141-18E6-4EB8-8805-C054E5DCE8D8}</b:Guid>
+    <b:Author>
+      <b:Author>
+        <b:NameList>
+          <b:Person>
+            <b:Last>ROBERTS</b:Last>
+            <b:First>MICHAEL</b:First>
+          </b:Person>
+        </b:NameList>
+      </b:Author>
+    </b:Author>
+    <b:Title>www.thebalancecareers.com</b:Title>
+    <b:InternetSiteTitle>Steps You Should Include in Your Project Plan</b:InternetSiteTitle>
+    <b:Year>2019</b:Year>
+    <b:Month>June</b:Month>
+    <b:Day>25</b:Day>
+    <b:URL>https://www.thebalancecareers.com/what-needs-to-be-in-a-project-plan-1669741</b:URL>
+    <b:RefOrder>3</b:RefOrder>
+  </b:Source>
 </b:Sources>
 </file>
 
 <file path=customXml/itemProps1.xml><?xml version="1.0" encoding="utf-8"?>
-<ds:datastoreItem xmlns:ds="http://schemas.openxmlformats.org/officeDocument/2006/customXml" ds:itemID="{B96B2F2D-7378-4069-AB70-416B8EE7C63A}">
+<ds:datastoreItem xmlns:ds="http://schemas.openxmlformats.org/officeDocument/2006/customXml" ds:itemID="{BC455E64-74B5-410D-81E5-130F179FD473}">
   <ds:schemaRefs>
     <ds:schemaRef ds:uri="http://schemas.openxmlformats.org/officeDocument/2006/bibliography"/>
   </ds:schemaRefs>

</xml_diff>

<commit_message>
Tool finished and outcomes
</commit_message>
<xml_diff>
--- a/Assignment 1 Jerry, Kieran and Allen.docx
+++ b/Assignment 1 Jerry, Kieran and Allen.docx
@@ -62,18 +62,6 @@
       </w:r>
       <w:r>
         <w:tab/>
-        <w:t>What is the task?</w:t>
-      </w:r>
-    </w:p>
-    <w:p>
-      <w:pPr>
-        <w:jc w:val="left"/>
-      </w:pPr>
-      <w:r>
-        <w:t>-</w:t>
-      </w:r>
-      <w:r>
-        <w:tab/>
         <w:t>What is the purpose?</w:t>
       </w:r>
     </w:p>
@@ -118,24 +106,16 @@
         <w:jc w:val="left"/>
       </w:pPr>
       <w:r>
-        <w:t xml:space="preserve">In this assignment, our group find four case study articles to analysis the reason why IT project fail or success. According to the articles we select some sentences related to the failure or successful. And then do summarized for the sentences and then select the keywords. Base on keywords we defined some supergroup to </w:t>
-      </w:r>
-      <w:r>
-        <w:t>categorize</w:t>
-      </w:r>
-      <w:r>
-        <w:t xml:space="preserve"> the main factors for failure or successful. Furthermore, we use these keywords and factors to create a check list tool to help organization do project better. They can use tool to check many necessary processes, if they done these things, it will increase the percentage of project success.</w:t>
-      </w:r>
-    </w:p>
-    <w:p>
-      <w:pPr>
-        <w:jc w:val="left"/>
-      </w:pPr>
-    </w:p>
-    <w:p>
-      <w:pPr>
-        <w:jc w:val="left"/>
-      </w:pPr>
+        <w:t>In this assignment, our group find four case study articles to analysis the reason why IT project fail or success. According to the articles we select some sentences related to the failure or successful. And then do summarized for the sentences and then select the keywords. Base on keywords we defined some supergroup to categorize the main factors for failure or successful. Furthermore, we use these keywords and factors to create a check list tool to help organization do project better. They can use tool to check many necessary processes, if they done these things, it will increase the percentage of project success.</w:t>
+      </w:r>
+    </w:p>
+    <w:p>
+      <w:pPr>
+        <w:jc w:val="left"/>
+      </w:pPr>
+      <w:r>
+        <w:br w:type="page"/>
+      </w:r>
     </w:p>
     <w:p>
       <w:pPr>
@@ -148,6 +128,7 @@
         <w:rPr>
           <w:rStyle w:val="Heading1Char"/>
         </w:rPr>
+        <w:lastRenderedPageBreak/>
         <w:t>Structure</w:t>
       </w:r>
     </w:p>
@@ -170,6 +151,14 @@
     <w:p>
       <w:pPr>
         <w:jc w:val="left"/>
+      </w:pPr>
+      <w:r>
+        <w:br w:type="page"/>
+      </w:r>
+    </w:p>
+    <w:p>
+      <w:pPr>
+        <w:jc w:val="left"/>
         <w:rPr>
           <w:rStyle w:val="Heading1Char"/>
         </w:rPr>
@@ -178,6 +167,7 @@
         <w:rPr>
           <w:rStyle w:val="Heading1Char"/>
         </w:rPr>
+        <w:lastRenderedPageBreak/>
         <w:t>Methodology</w:t>
       </w:r>
     </w:p>
@@ -210,6 +200,7 @@
     <w:p>
       <w:pPr>
         <w:pStyle w:val="Heading2"/>
+        <w:jc w:val="left"/>
         <w:rPr>
           <w:rStyle w:val="Heading2Char"/>
         </w:rPr>
@@ -223,24 +214,13 @@
         <w:jc w:val="left"/>
       </w:pPr>
       <w:r>
-        <w:t xml:space="preserve">First, our team selected four data sources. Two of them are reports written by the project organization, </w:t>
-      </w:r>
-      <w:r>
-        <w:t>analysing</w:t>
-      </w:r>
-      <w:r>
-        <w:t xml:space="preserve"> the situation of their projects and the reasons for their success or failure. The other two are case studies that we have found through the network. They also </w:t>
-      </w:r>
-      <w:r>
-        <w:t>analysed</w:t>
-      </w:r>
-      <w:r>
-        <w:t xml:space="preserve"> the reasons for the failure or success of the project. </w:t>
+        <w:t xml:space="preserve">First, our team selected four data sources. Two of them are reports written by the project organization, analysing the situation of their projects and the reasons for their success or failure. The other two are case studies that we have found through the network. They also analysed the reasons for the failure or success of the project. </w:t>
       </w:r>
     </w:p>
     <w:p>
       <w:pPr>
         <w:pStyle w:val="Heading2"/>
+        <w:jc w:val="left"/>
       </w:pPr>
       <w:r>
         <w:t>Sources for Data</w:t>
@@ -264,7 +244,6 @@
         <w:jc w:val="left"/>
       </w:pPr>
       <w:r>
-        <w:lastRenderedPageBreak/>
         <w:t>Report of the Ministerial Inquiry into the Novopay Project. Published by New Zealand government in 2013. It details the process of the entire project and the reasons for the failure of the analysis project.</w:t>
       </w:r>
     </w:p>
@@ -327,6 +306,7 @@
     <w:p>
       <w:pPr>
         <w:pStyle w:val="Heading2"/>
+        <w:jc w:val="left"/>
       </w:pPr>
       <w:r>
         <w:t>Why uses these documents?</w:t>
@@ -334,6 +314,7 @@
     </w:p>
     <w:p>
       <w:pPr>
+        <w:jc w:val="left"/>
         <w:rPr>
           <w:rFonts w:eastAsiaTheme="majorEastAsia"/>
         </w:rPr>
@@ -359,6 +340,7 @@
     </w:p>
     <w:p>
       <w:pPr>
+        <w:jc w:val="left"/>
         <w:rPr>
           <w:rFonts w:eastAsiaTheme="majorEastAsia"/>
         </w:rPr>
@@ -421,13 +403,16 @@
     <w:p>
       <w:pPr>
         <w:pStyle w:val="Heading2"/>
-      </w:pPr>
-      <w:r>
+        <w:jc w:val="left"/>
+      </w:pPr>
+      <w:r>
+        <w:lastRenderedPageBreak/>
         <w:t>Analysis Methods</w:t>
       </w:r>
     </w:p>
     <w:p>
       <w:pPr>
+        <w:jc w:val="left"/>
         <w:rPr>
           <w:rFonts w:eastAsiaTheme="majorEastAsia"/>
         </w:rPr>
@@ -442,6 +427,7 @@
     <w:p>
       <w:pPr>
         <w:pStyle w:val="Heading3"/>
+        <w:jc w:val="left"/>
       </w:pPr>
       <w:r>
         <w:t>Quantitative analysis</w:t>
@@ -449,6 +435,7 @@
     </w:p>
     <w:p>
       <w:pPr>
+        <w:jc w:val="left"/>
         <w:rPr>
           <w:rFonts w:eastAsiaTheme="majorEastAsia"/>
         </w:rPr>
@@ -499,14 +486,15 @@
     <w:p>
       <w:pPr>
         <w:pStyle w:val="Heading3"/>
-      </w:pPr>
-      <w:r>
-        <w:lastRenderedPageBreak/>
+        <w:jc w:val="left"/>
+      </w:pPr>
+      <w:r>
         <w:t>Thematic Analysis</w:t>
       </w:r>
     </w:p>
     <w:p>
       <w:pPr>
+        <w:jc w:val="left"/>
         <w:rPr>
           <w:rFonts w:eastAsiaTheme="majorEastAsia"/>
         </w:rPr>
@@ -520,6 +508,7 @@
     </w:p>
     <w:p>
       <w:pPr>
+        <w:jc w:val="left"/>
         <w:rPr>
           <w:rFonts w:eastAsiaTheme="majorEastAsia"/>
         </w:rPr>
@@ -539,6 +528,7 @@
     </w:p>
     <w:p>
       <w:pPr>
+        <w:jc w:val="left"/>
         <w:rPr>
           <w:rFonts w:eastAsiaTheme="majorEastAsia"/>
         </w:rPr>
@@ -1557,6 +1547,7 @@
     <w:p>
       <w:pPr>
         <w:pStyle w:val="Heading4"/>
+        <w:jc w:val="left"/>
         <w:rPr>
           <w:rFonts w:eastAsia="Times New Roman"/>
           <w:lang w:eastAsia="en-NZ"/>
@@ -1675,8 +1666,19 @@
       </w:r>
       <w:r>
         <w:br/>
-        <w:t>Even with a terms of reference no one meet to discuss the changes.</w:t>
-      </w:r>
+        <w:t xml:space="preserve">Even with a </w:t>
+      </w:r>
+      <w:r>
+        <w:t>term of reference</w:t>
+      </w:r>
+      <w:r>
+        <w:t xml:space="preserve"> no one meet to discuss the changes.</w:t>
+      </w:r>
+    </w:p>
+    <w:p>
+      <w:pPr>
+        <w:jc w:val="left"/>
+      </w:pPr>
     </w:p>
     <w:p>
       <w:pPr>
@@ -1684,12 +1686,16 @@
         <w:jc w:val="left"/>
       </w:pPr>
       <w:r>
+        <w:t xml:space="preserve">Factor: </w:t>
+      </w:r>
+      <w:r>
         <w:t>Management Assumptions</w:t>
       </w:r>
     </w:p>
     <w:p>
       <w:pPr>
         <w:pStyle w:val="Heading4"/>
+        <w:jc w:val="left"/>
         <w:rPr>
           <w:rFonts w:eastAsia="Times New Roman"/>
           <w:lang w:eastAsia="en-NZ"/>
@@ -1700,14 +1706,7 @@
           <w:rFonts w:eastAsia="Times New Roman"/>
           <w:lang w:eastAsia="en-NZ"/>
         </w:rPr>
-        <w:t xml:space="preserve">Risk </w:t>
-      </w:r>
-      <w:r>
-        <w:rPr>
-          <w:rFonts w:eastAsia="Times New Roman"/>
-          <w:lang w:eastAsia="en-NZ"/>
-        </w:rPr>
-        <w:t>Communication</w:t>
+        <w:t>Risk Communication</w:t>
       </w:r>
     </w:p>
     <w:p>
@@ -1747,9 +1746,6 @@
       </w:r>
       <w:r>
         <w:t xml:space="preserve"> Ref 71</w:t>
-      </w:r>
-      <w:r>
-        <w:br/>
       </w:r>
     </w:p>
     <w:p>
@@ -1811,92 +1807,770 @@
         <w:jc w:val="left"/>
       </w:pPr>
       <w:r>
+        <w:t xml:space="preserve">Factor: </w:t>
+      </w:r>
+      <w:r>
         <w:t>Project Expertise</w:t>
       </w:r>
     </w:p>
     <w:p>
       <w:pPr>
-        <w:jc w:val="left"/>
-      </w:pPr>
+        <w:pStyle w:val="Heading4"/>
+        <w:jc w:val="left"/>
+        <w:rPr>
+          <w:rFonts w:eastAsia="Times New Roman"/>
+          <w:lang w:eastAsia="en-NZ"/>
+        </w:rPr>
+      </w:pPr>
+      <w:r>
+        <w:rPr>
+          <w:rFonts w:eastAsia="Times New Roman"/>
+          <w:lang w:eastAsia="en-NZ"/>
+        </w:rPr>
+        <w:t>Team</w:t>
+      </w:r>
+    </w:p>
+    <w:p>
+      <w:pPr>
+        <w:jc w:val="left"/>
+      </w:pPr>
+      <w:r>
+        <w:t>The core project staff, expert resources, suppliers and all stakeholders should be part of the team. Project managers can face serious trouble if inadequacy is present within the team. Inept leadership or an out-of-sync team can send a project towards failure. It is important to assign the right people to each aspect of the project and make sure that they are working well together.</w:t>
+      </w:r>
+    </w:p>
+    <w:p>
+      <w:pPr>
+        <w:jc w:val="left"/>
+      </w:pPr>
+      <w:r>
+        <w:t>All teams team should be completely informed and involved in order to have the most successful outcome, which a good way to communicate and relay relevant expert information to each team or group.</w:t>
+      </w:r>
+    </w:p>
+    <w:p>
+      <w:pPr>
+        <w:jc w:val="left"/>
+      </w:pPr>
+      <w:r>
+        <w:t>Example</w:t>
+      </w:r>
+      <w:r>
+        <w:br/>
+      </w:r>
+      <w:r>
+        <w:t>“</w:t>
+      </w:r>
+      <w:r>
+        <w:t>During the initial implementation phase of NPfIT, there was no whole-of-system coding language. A universal coding language is needed when critical health care decisions are made by complete strangers, for example in Accident and Emergency Departments. For example, the word ‘diabetes’ in a patient care record could be interpreted as a family history of diabetes, a predisposition to the illness or a diagnosis. Any shorthand, assumed knowledge or incomplete information in a patient’s care records is potentially a risk to patient safety.</w:t>
+      </w:r>
+      <w:r>
+        <w:t>”</w:t>
+      </w:r>
+      <w:r>
+        <w:t xml:space="preserve"> Ref 89</w:t>
+      </w:r>
+    </w:p>
+    <w:p>
+      <w:pPr>
+        <w:jc w:val="left"/>
+      </w:pPr>
+      <w:r>
+        <w:t>“</w:t>
+      </w:r>
+      <w:r>
+        <w:t>For instance, politicians inexperienced in the creation of complex systems allow their political ambitions to influence their desire to create large projects that can be completed in the life of a single Parliament. This is, all at once, a problem of haste, design, skills and culture.</w:t>
+      </w:r>
+      <w:r>
+        <w:t>” Ref 88</w:t>
+      </w:r>
+    </w:p>
+    <w:p>
+      <w:pPr>
+        <w:jc w:val="left"/>
+      </w:pPr>
+    </w:p>
+    <w:p>
+      <w:pPr>
+        <w:pStyle w:val="Heading3"/>
+        <w:jc w:val="left"/>
+      </w:pPr>
+      <w:r>
+        <w:t xml:space="preserve">Factor: </w:t>
+      </w:r>
+      <w:r>
+        <w:t>Project Management Skills</w:t>
+      </w:r>
+    </w:p>
+    <w:p>
+      <w:pPr>
+        <w:pStyle w:val="Heading4"/>
+        <w:jc w:val="left"/>
+        <w:rPr>
+          <w:rFonts w:eastAsia="Times New Roman"/>
+          <w:lang w:eastAsia="en-NZ"/>
+        </w:rPr>
+      </w:pPr>
+      <w:r>
+        <w:rPr>
+          <w:rFonts w:eastAsia="Times New Roman"/>
+          <w:lang w:eastAsia="en-NZ"/>
+        </w:rPr>
+        <w:t>Management</w:t>
+      </w:r>
+    </w:p>
+    <w:p>
+      <w:pPr>
+        <w:jc w:val="left"/>
+      </w:pPr>
+      <w:r>
+        <w:t>Comprehensive planning sets up a project for success from the start. All stakeholders</w:t>
+      </w:r>
+      <w:r>
+        <w:t xml:space="preserve"> and clients</w:t>
+      </w:r>
+      <w:r>
+        <w:t xml:space="preserve"> should be on board during the plan</w:t>
+      </w:r>
+      <w:r>
+        <w:t xml:space="preserve">. </w:t>
+      </w:r>
+      <w:r>
+        <w:t xml:space="preserve">Planning can help the team to meet deadlines and stay organized. </w:t>
+      </w:r>
+      <w:r>
+        <w:t>A good plan needs good management and oversight to complete so all the management staff need to have the best communication to do this.</w:t>
+      </w:r>
+      <w:r>
+        <w:br/>
+        <w:t>This Solution is how well management collaborate on a project.</w:t>
+      </w:r>
+    </w:p>
+    <w:p>
+      <w:pPr>
+        <w:jc w:val="left"/>
+      </w:pPr>
+      <w:r>
+        <w:t>Example</w:t>
+      </w:r>
+      <w:r>
+        <w:br/>
+      </w:r>
+      <w:r>
+        <w:t>“</w:t>
+      </w:r>
+      <w:r>
+        <w:rPr>
+          <w:rFonts w:ascii="Calibri" w:eastAsia="Times New Roman" w:hAnsi="Calibri" w:cs="Calibri"/>
+          <w:color w:val="000000"/>
+          <w:lang w:eastAsia="en-NZ"/>
+        </w:rPr>
+        <w:t>The Ministry had overall responsibility for sector readiness other than system training, which was the responsibility of Talent2. We would have expected sector readiness preparations to include training that covered the changed responsibilities and roles,</w:t>
+      </w:r>
+      <w:r>
+        <w:rPr>
+          <w:rFonts w:ascii="Calibri" w:eastAsia="Times New Roman" w:hAnsi="Calibri" w:cs="Calibri"/>
+          <w:color w:val="000000"/>
+          <w:lang w:eastAsia="en-NZ"/>
+        </w:rPr>
+        <w:t xml:space="preserve"> </w:t>
+      </w:r>
+      <w:r>
+        <w:rPr>
+          <w:rFonts w:ascii="Calibri" w:eastAsia="Times New Roman" w:hAnsi="Calibri" w:cs="Calibri"/>
+          <w:color w:val="000000"/>
+          <w:lang w:eastAsia="en-NZ"/>
+        </w:rPr>
+        <w:t>better communications and stronger support both during the project and in the period following Go Live</w:t>
+      </w:r>
+      <w:r>
+        <w:t>” Ref 92</w:t>
+      </w:r>
+    </w:p>
+    <w:p>
+      <w:pPr>
+        <w:jc w:val="left"/>
+      </w:pPr>
+      <w:r>
+        <w:t>“</w:t>
+      </w:r>
+      <w:r>
+        <w:t>He made no written recommendation, and there is no evidence of any analysis or consideration of the merits of the notion committed to paper</w:t>
+      </w:r>
+      <w:r>
+        <w:t>.” Ref 94</w:t>
+      </w:r>
+    </w:p>
+    <w:p>
+      <w:pPr>
+        <w:jc w:val="left"/>
+      </w:pPr>
+    </w:p>
+    <w:p>
+      <w:pPr>
+        <w:pStyle w:val="Heading3"/>
+        <w:jc w:val="left"/>
+      </w:pPr>
+      <w:r>
+        <w:lastRenderedPageBreak/>
+        <w:t xml:space="preserve">Factor: </w:t>
+      </w:r>
+      <w:r>
+        <w:t>Stakeholder Politics</w:t>
+      </w:r>
+    </w:p>
+    <w:p>
+      <w:pPr>
+        <w:pStyle w:val="Heading4"/>
+        <w:jc w:val="left"/>
+        <w:rPr>
+          <w:rFonts w:eastAsia="Times New Roman"/>
+          <w:lang w:eastAsia="en-NZ"/>
+        </w:rPr>
+      </w:pPr>
+      <w:r>
+        <w:rPr>
+          <w:rFonts w:eastAsia="Times New Roman"/>
+          <w:lang w:eastAsia="en-NZ"/>
+        </w:rPr>
+        <w:t>Deliverable</w:t>
+      </w:r>
+    </w:p>
+    <w:p>
+      <w:pPr>
+        <w:jc w:val="left"/>
+      </w:pPr>
+      <w:r>
+        <w:t xml:space="preserve">If a project does not have </w:t>
+      </w:r>
+      <w:r>
+        <w:t>clear deliverables</w:t>
+      </w:r>
+      <w:r>
+        <w:t xml:space="preserve">, then it has the potential to continue to consume resources. The project team must </w:t>
+      </w:r>
+      <w:r>
+        <w:t xml:space="preserve">know exactly what they are making so the stakeholders get what they have asked for in specification. </w:t>
+      </w:r>
+      <w:r>
+        <w:t>Confirmation of the project delivery, testing, and release must be agreed upon and signed off</w:t>
+      </w:r>
+      <w:r>
+        <w:t xml:space="preserve"> by the stakeholder</w:t>
+      </w:r>
+      <w:r>
+        <w:t>.</w:t>
+      </w:r>
+      <w:r>
+        <w:br/>
+        <w:t>Deliverable acceptance testing, test builds, demonstrations for stakeholders could all work as deliverable information.</w:t>
+      </w:r>
+    </w:p>
+    <w:p>
+      <w:pPr>
+        <w:jc w:val="left"/>
+      </w:pPr>
+      <w:r>
+        <w:t>Example</w:t>
+      </w:r>
+      <w:r>
+        <w:br/>
+        <w:t>“</w:t>
+      </w:r>
+      <w:r>
+        <w:t>Because they provide in-depth examinations across different stages of implementation and identify the many different types of stakeholders.</w:t>
+      </w:r>
+      <w:r>
+        <w:t>” Ref 99</w:t>
+      </w:r>
+    </w:p>
+    <w:p>
+      <w:pPr>
+        <w:jc w:val="left"/>
+      </w:pPr>
+      <w:r>
+        <w:t>“</w:t>
+      </w:r>
+      <w:r>
+        <w:t>Despite the many calls for NPfIT to improve stakeholder engagement, such as the 2002 Gate Zero Review, this did not happen.</w:t>
+      </w:r>
+      <w:r>
+        <w:t>” Ref 101</w:t>
+      </w:r>
+    </w:p>
+    <w:p>
+      <w:pPr>
+        <w:pStyle w:val="Heading2"/>
+        <w:jc w:val="left"/>
+      </w:pPr>
+      <w:r>
+        <w:t>Planning Factors</w:t>
+      </w:r>
+    </w:p>
+    <w:p>
+      <w:pPr>
+        <w:jc w:val="left"/>
+      </w:pPr>
+      <w:r>
+        <w:t>The best way to plan</w:t>
+      </w:r>
+      <w:r>
+        <w:t xml:space="preserve"> </w:t>
+      </w:r>
+      <w:r>
+        <w:t>a project is to break down its</w:t>
+      </w:r>
+      <w:r>
+        <w:t xml:space="preserve"> complexity </w:t>
+      </w:r>
+      <w:r>
+        <w:t>into smaller</w:t>
+      </w:r>
+      <w:r>
+        <w:t xml:space="preserve"> segments, this </w:t>
+      </w:r>
+      <w:r>
+        <w:t>will</w:t>
+      </w:r>
+      <w:r>
+        <w:t xml:space="preserve"> be applied to different</w:t>
+      </w:r>
+      <w:r>
+        <w:t xml:space="preserve"> stages</w:t>
+      </w:r>
+      <w:r>
+        <w:t xml:space="preserve"> of </w:t>
+      </w:r>
+      <w:r>
+        <w:t xml:space="preserve">a </w:t>
+      </w:r>
+      <w:r>
+        <w:t>project.</w:t>
+      </w:r>
+      <w:r>
+        <w:t xml:space="preserve"> </w:t>
+      </w:r>
+      <w:r>
+        <w:t>As project</w:t>
+      </w:r>
+      <w:r>
+        <w:t>s</w:t>
+      </w:r>
+      <w:r>
+        <w:t xml:space="preserve"> </w:t>
+      </w:r>
+      <w:r>
+        <w:t xml:space="preserve">progresses the cost of change becomes much </w:t>
+      </w:r>
+      <w:r>
+        <w:t>greater,</w:t>
+      </w:r>
+      <w:r>
+        <w:t xml:space="preserve"> so early planning is the keys to this issue.</w:t>
+      </w:r>
+      <w:r>
+        <w:t xml:space="preserve"> Planning each stage of development from, </w:t>
+      </w:r>
+      <w:r>
+        <w:t>Requirement Analysis</w:t>
+      </w:r>
+      <w:r>
+        <w:t xml:space="preserve">, </w:t>
+      </w:r>
+      <w:r>
+        <w:t>System Design</w:t>
+      </w:r>
+      <w:r>
+        <w:t xml:space="preserve">, </w:t>
+      </w:r>
+      <w:r>
+        <w:t>Architectural Design</w:t>
+      </w:r>
+      <w:r>
+        <w:t xml:space="preserve"> and </w:t>
+      </w:r>
+      <w:r>
+        <w:t>Module Design</w:t>
+      </w:r>
+      <w:r>
+        <w:t>.</w:t>
+      </w:r>
+    </w:p>
+    <w:p>
+      <w:pPr>
+        <w:pStyle w:val="Heading3"/>
+        <w:jc w:val="left"/>
+      </w:pPr>
+      <w:r>
+        <w:t xml:space="preserve">Factor: </w:t>
+      </w:r>
+      <w:r>
+        <w:t>Project Complexity</w:t>
+      </w:r>
+    </w:p>
+    <w:p>
+      <w:pPr>
+        <w:pStyle w:val="Heading4"/>
+      </w:pPr>
+      <w:r>
+        <w:t xml:space="preserve">Systems </w:t>
+      </w:r>
+      <w:r>
+        <w:t>t</w:t>
+      </w:r>
+      <w:r>
+        <w:t>hinking</w:t>
+      </w:r>
+    </w:p>
+    <w:p>
+      <w:pPr>
+        <w:jc w:val="left"/>
+      </w:pPr>
+      <w:r>
+        <w:t xml:space="preserve">This </w:t>
+      </w:r>
+      <w:r>
+        <w:t>is an approach to problem solving by seeing wholes, by seeing interrelationships rather than things, by seeing patterns of change rather than static snapshots, by seeing problems as parts of an overall system rather than reacting to specific parts.</w:t>
+      </w:r>
+      <w:sdt>
+        <w:sdtPr>
+          <w:id w:val="1743831941"/>
+          <w:citation/>
+        </w:sdtPr>
+        <w:sdtContent>
+          <w:r>
+            <w:fldChar w:fldCharType="begin"/>
+          </w:r>
+          <w:r>
+            <w:instrText xml:space="preserve"> CITATION JRS17 \l 5129 </w:instrText>
+          </w:r>
+          <w:r>
+            <w:fldChar w:fldCharType="separate"/>
+          </w:r>
+          <w:r>
+            <w:rPr>
+              <w:noProof/>
+            </w:rPr>
+            <w:t xml:space="preserve"> (Cristóbal, 2017)</w:t>
+          </w:r>
+          <w:r>
+            <w:fldChar w:fldCharType="end"/>
+          </w:r>
+        </w:sdtContent>
+      </w:sdt>
+      <w:sdt>
+        <w:sdtPr>
+          <w:id w:val="-426512360"/>
+          <w:citation/>
+        </w:sdtPr>
+        <w:sdtContent>
+          <w:r>
+            <w:fldChar w:fldCharType="begin"/>
+          </w:r>
+          <w:r>
+            <w:instrText xml:space="preserve"> CITATION Min \l 5129 </w:instrText>
+          </w:r>
+          <w:r>
+            <w:fldChar w:fldCharType="separate"/>
+          </w:r>
+          <w:r>
+            <w:rPr>
+              <w:noProof/>
+            </w:rPr>
+            <w:t xml:space="preserve"> (Team, n.d.)</w:t>
+          </w:r>
+          <w:r>
+            <w:fldChar w:fldCharType="end"/>
+          </w:r>
+        </w:sdtContent>
+      </w:sdt>
+    </w:p>
+    <w:p>
+      <w:pPr>
+        <w:jc w:val="left"/>
+        <w:rPr>
+          <w:rFonts w:ascii="Calibri" w:eastAsia="Times New Roman" w:hAnsi="Calibri" w:cs="Calibri"/>
+          <w:color w:val="000000"/>
+          <w:lang w:eastAsia="en-NZ"/>
+        </w:rPr>
+      </w:pPr>
+      <w:r>
+        <w:t>Example</w:t>
+      </w:r>
+      <w:r>
+        <w:br/>
+        <w:t>“</w:t>
+      </w:r>
+      <w:r>
+        <w:rPr>
+          <w:rFonts w:ascii="Calibri" w:eastAsia="Times New Roman" w:hAnsi="Calibri" w:cs="Calibri"/>
+          <w:color w:val="000000"/>
+          <w:lang w:eastAsia="en-NZ"/>
+        </w:rPr>
+        <w:t>Requirements definition, design, development and testing activity were all occurring in parallel, making it very difficult to maintain a known level of quality.</w:t>
+      </w:r>
+      <w:r>
+        <w:rPr>
+          <w:rFonts w:ascii="Calibri" w:eastAsia="Times New Roman" w:hAnsi="Calibri" w:cs="Calibri"/>
+          <w:color w:val="000000"/>
+          <w:lang w:eastAsia="en-NZ"/>
+        </w:rPr>
+        <w:t>”</w:t>
+      </w:r>
+    </w:p>
+    <w:p>
+      <w:pPr>
+        <w:jc w:val="left"/>
+        <w:rPr>
+          <w:rFonts w:ascii="Calibri" w:eastAsia="Times New Roman" w:hAnsi="Calibri" w:cs="Calibri"/>
+          <w:color w:val="000000"/>
+          <w:lang w:eastAsia="en-NZ"/>
+        </w:rPr>
+      </w:pPr>
+      <w:r>
+        <w:rPr>
+          <w:rFonts w:ascii="Calibri" w:eastAsia="Times New Roman" w:hAnsi="Calibri" w:cs="Calibri"/>
+          <w:color w:val="000000"/>
+          <w:lang w:eastAsia="en-NZ"/>
+        </w:rPr>
+        <w:t>“</w:t>
+      </w:r>
+      <w:r>
+        <w:rPr>
+          <w:rFonts w:ascii="Calibri" w:eastAsia="Times New Roman" w:hAnsi="Calibri" w:cs="Calibri"/>
+          <w:color w:val="000000"/>
+          <w:lang w:eastAsia="en-NZ"/>
+        </w:rPr>
+        <w:t xml:space="preserve">Mr Kwiatkowski sought also to catalogue what I have described as the business process problems which confronted the system on Go </w:t>
+      </w:r>
+      <w:r>
+        <w:rPr>
+          <w:rFonts w:ascii="Calibri" w:eastAsia="Times New Roman" w:hAnsi="Calibri" w:cs="Calibri"/>
+          <w:color w:val="000000"/>
+          <w:lang w:eastAsia="en-NZ"/>
+        </w:rPr>
+        <w:t>Live.</w:t>
+      </w:r>
+      <w:r>
+        <w:rPr>
+          <w:rFonts w:ascii="Calibri" w:eastAsia="Times New Roman" w:hAnsi="Calibri" w:cs="Calibri"/>
+          <w:color w:val="000000"/>
+          <w:lang w:eastAsia="en-NZ"/>
+        </w:rPr>
+        <w:t xml:space="preserve"> They, as I have said, are accepted by Ms Jones and Ms Stewart to have contributed to the problems which were experienced after Go Live. But it remains that there were problems also with the computer system itself, problems which concerned the way in which it had been designed and/ or built and ones which, business processes aside, caused staff not to be paid or to be paid inaccurately.</w:t>
+      </w:r>
+      <w:r>
+        <w:rPr>
+          <w:rFonts w:ascii="Calibri" w:eastAsia="Times New Roman" w:hAnsi="Calibri" w:cs="Calibri"/>
+          <w:color w:val="000000"/>
+          <w:lang w:eastAsia="en-NZ"/>
+        </w:rPr>
+        <w:t>”</w:t>
+      </w:r>
+    </w:p>
+    <w:p>
+      <w:pPr>
+        <w:jc w:val="left"/>
+        <w:rPr>
+          <w:rFonts w:ascii="Calibri" w:eastAsia="Times New Roman" w:hAnsi="Calibri" w:cs="Calibri"/>
+          <w:color w:val="000000"/>
+          <w:lang w:eastAsia="en-NZ"/>
+        </w:rPr>
+      </w:pPr>
+    </w:p>
+    <w:p>
+      <w:pPr>
+        <w:pStyle w:val="Heading3"/>
+        <w:jc w:val="left"/>
+      </w:pPr>
+      <w:r>
+        <w:t xml:space="preserve">Factor: </w:t>
+      </w:r>
+      <w:r>
+        <w:t>Project Objectives and Goals</w:t>
+      </w:r>
+      <w:r>
+        <w:tab/>
+      </w:r>
+    </w:p>
+    <w:p>
+      <w:pPr>
+        <w:pStyle w:val="Heading4"/>
+        <w:rPr>
+          <w:rFonts w:eastAsia="Times New Roman"/>
+          <w:lang w:eastAsia="en-NZ"/>
+        </w:rPr>
+      </w:pPr>
+      <w:r>
+        <w:rPr>
+          <w:rFonts w:eastAsia="Times New Roman"/>
+          <w:lang w:eastAsia="en-NZ"/>
+        </w:rPr>
+        <w:t>Goals and Methods Matrix</w:t>
+      </w:r>
+    </w:p>
+    <w:p>
+      <w:pPr>
+        <w:jc w:val="left"/>
+      </w:pPr>
+      <w:r>
+        <w:t>P</w:t>
+      </w:r>
+      <w:r>
+        <w:t>rojects</w:t>
+      </w:r>
+      <w:r>
+        <w:t xml:space="preserve"> can be categorised </w:t>
+      </w:r>
+      <w:r>
+        <w:t xml:space="preserve">according to how </w:t>
+      </w:r>
+      <w:r>
+        <w:t>well-defined</w:t>
+      </w:r>
+      <w:r>
+        <w:t xml:space="preserve"> goals and how well defined are the methods of achieving these goals in a project.</w:t>
+      </w:r>
+      <w:r>
+        <w:t xml:space="preserve"> These categories </w:t>
+      </w:r>
+      <w:r>
+        <w:t xml:space="preserve">or types of projects will have </w:t>
+      </w:r>
+      <w:proofErr w:type="gramStart"/>
+      <w:r>
+        <w:t>a</w:t>
+      </w:r>
+      <w:proofErr w:type="gramEnd"/>
+      <w:r>
+        <w:t xml:space="preserve"> ideal solution in mind. Mapped onto these are different priorities or approaches during development like an early test build vs direct deployment.</w:t>
+      </w:r>
       <w:bookmarkStart w:id="0" w:name="_GoBack"/>
       <w:bookmarkEnd w:id="0"/>
     </w:p>
     <w:p>
       <w:pPr>
+        <w:jc w:val="left"/>
+      </w:pPr>
+      <w:r>
+        <w:t>Example</w:t>
+      </w:r>
+      <w:r>
+        <w:br/>
+        <w:t>“</w:t>
+      </w:r>
+      <w:r>
+        <w:rPr>
+          <w:rFonts w:ascii="Calibri" w:eastAsia="Times New Roman" w:hAnsi="Calibri" w:cs="Calibri"/>
+          <w:color w:val="000000"/>
+          <w:lang w:eastAsia="en-NZ"/>
+        </w:rPr>
+        <w:t xml:space="preserve">Nevertheless, more empirical evidence is needed to verify our current findings that in a mandated implementation environment, excessive project selling at the project preparation phase may have </w:t>
+      </w:r>
+      <w:r>
+        <w:rPr>
+          <w:rFonts w:ascii="Calibri" w:eastAsia="Times New Roman" w:hAnsi="Calibri" w:cs="Calibri"/>
+          <w:color w:val="000000"/>
+          <w:lang w:eastAsia="en-NZ"/>
+        </w:rPr>
+        <w:lastRenderedPageBreak/>
+        <w:t xml:space="preserve">negative effects during the blueprint and realization phases but </w:t>
+      </w:r>
+      <w:r>
+        <w:rPr>
+          <w:rFonts w:ascii="Calibri" w:eastAsia="Times New Roman" w:hAnsi="Calibri" w:cs="Calibri"/>
+          <w:color w:val="000000"/>
+          <w:lang w:eastAsia="en-NZ"/>
+        </w:rPr>
+        <w:t>often</w:t>
+      </w:r>
+      <w:r>
+        <w:rPr>
+          <w:rFonts w:ascii="Calibri" w:eastAsia="Times New Roman" w:hAnsi="Calibri" w:cs="Calibri"/>
+          <w:color w:val="000000"/>
+          <w:lang w:eastAsia="en-NZ"/>
+        </w:rPr>
+        <w:t xml:space="preserve"> yields positive results during the operation and routinization stages. </w:t>
+      </w:r>
+      <w:r>
+        <w:t>”</w:t>
+      </w:r>
+      <w:r>
+        <w:br/>
+        <w:t>This solution is not a waste of time based on the exert.</w:t>
+      </w:r>
+    </w:p>
+    <w:p>
+      <w:pPr>
+        <w:spacing w:after="0" w:line="240" w:lineRule="auto"/>
+        <w:jc w:val="left"/>
+        <w:rPr>
+          <w:rFonts w:ascii="Calibri" w:eastAsia="Times New Roman" w:hAnsi="Calibri" w:cs="Calibri"/>
+          <w:color w:val="000000"/>
+          <w:lang w:eastAsia="en-NZ"/>
+        </w:rPr>
+      </w:pPr>
+      <w:r>
+        <w:rPr>
+          <w:rFonts w:ascii="Calibri" w:eastAsia="Times New Roman" w:hAnsi="Calibri" w:cs="Calibri"/>
+          <w:color w:val="000000"/>
+          <w:lang w:eastAsia="en-NZ"/>
+        </w:rPr>
+        <w:t>“</w:t>
+      </w:r>
+      <w:r>
+        <w:rPr>
+          <w:rFonts w:ascii="Calibri" w:eastAsia="Times New Roman" w:hAnsi="Calibri" w:cs="Calibri"/>
+          <w:color w:val="000000"/>
+          <w:lang w:eastAsia="en-NZ"/>
+        </w:rPr>
+        <w:t>The implementation featured some successes with elements of the programme that were on schedule and functioning well, however it was also marked by missed deadlines, unreliable software and a lack of engagement with end-users particularly heath-professionals and patients.</w:t>
+      </w:r>
+      <w:r>
+        <w:rPr>
+          <w:rFonts w:ascii="Calibri" w:eastAsia="Times New Roman" w:hAnsi="Calibri" w:cs="Calibri"/>
+          <w:color w:val="000000"/>
+          <w:lang w:eastAsia="en-NZ"/>
+        </w:rPr>
+        <w:t>”</w:t>
+      </w:r>
+    </w:p>
+    <w:p>
+      <w:pPr>
+        <w:jc w:val="left"/>
+      </w:pPr>
+    </w:p>
+    <w:p>
+      <w:pPr>
         <w:pStyle w:val="Heading3"/>
         <w:jc w:val="left"/>
       </w:pPr>
       <w:r>
-        <w:t>Project Management Skills</w:t>
-      </w:r>
-    </w:p>
-    <w:p>
-      <w:pPr>
-        <w:jc w:val="left"/>
-      </w:pPr>
-    </w:p>
-    <w:p>
-      <w:pPr>
-        <w:pStyle w:val="Heading3"/>
-        <w:jc w:val="left"/>
-      </w:pPr>
-      <w:r>
-        <w:t>Stakeholder Politics</w:t>
-      </w:r>
-    </w:p>
-    <w:p>
-      <w:pPr>
-        <w:pStyle w:val="Heading3"/>
-        <w:jc w:val="left"/>
-      </w:pPr>
-    </w:p>
-    <w:p>
-      <w:pPr>
-        <w:pStyle w:val="Heading2"/>
-        <w:jc w:val="left"/>
-      </w:pPr>
-      <w:r>
-        <w:t>Planning Factors</w:t>
-      </w:r>
-    </w:p>
-    <w:p>
-      <w:pPr>
-        <w:pStyle w:val="Heading3"/>
-        <w:jc w:val="left"/>
-      </w:pPr>
-      <w:r>
-        <w:t>Project Complexity</w:t>
-      </w:r>
-    </w:p>
-    <w:p>
-      <w:pPr>
-        <w:jc w:val="left"/>
-      </w:pPr>
-    </w:p>
-    <w:p>
-      <w:pPr>
-        <w:pStyle w:val="Heading3"/>
-        <w:jc w:val="left"/>
-      </w:pPr>
-      <w:r>
-        <w:t>Project Objectives and Goals</w:t>
-      </w:r>
-      <w:r>
-        <w:tab/>
-      </w:r>
-    </w:p>
-    <w:p>
-      <w:pPr>
-        <w:jc w:val="left"/>
-      </w:pPr>
-    </w:p>
-    <w:p>
-      <w:pPr>
-        <w:pStyle w:val="Heading3"/>
-        <w:jc w:val="left"/>
-      </w:pPr>
+        <w:t xml:space="preserve">Factor: </w:t>
+      </w:r>
       <w:r>
         <w:t>Project Risk Analysis</w:t>
+      </w:r>
+    </w:p>
+    <w:p>
+      <w:pPr>
+        <w:pStyle w:val="Heading4"/>
+      </w:pPr>
+      <w:r>
+        <w:t>Risk Analysis</w:t>
+      </w:r>
+    </w:p>
+    <w:p>
+      <w:pPr>
+        <w:rPr>
+          <w:rFonts w:eastAsia="Times New Roman"/>
+          <w:lang w:eastAsia="en-NZ"/>
+        </w:rPr>
+      </w:pPr>
+      <w:r>
+        <w:rPr>
+          <w:rFonts w:eastAsia="Times New Roman"/>
+          <w:lang w:eastAsia="en-NZ"/>
+        </w:rPr>
+        <w:t>Risk Analysis is a process that helps you identify and manage potential problems that could undermine key business initiatives or projects.</w:t>
       </w:r>
     </w:p>
     <w:p>
@@ -2509,6 +3183,155 @@
       </w:rPr>
     </w:lvl>
   </w:abstractNum>
+  <w:abstractNum w:abstractNumId="5" w15:restartNumberingAfterBreak="0">
+    <w:nsid w:val="78831CDE"/>
+    <w:multiLevelType w:val="multilevel"/>
+    <w:tmpl w:val="5560DEE4"/>
+    <w:lvl w:ilvl="0">
+      <w:start w:val="1"/>
+      <w:numFmt w:val="bullet"/>
+      <w:lvlText w:val=""/>
+      <w:lvlJc w:val="left"/>
+      <w:pPr>
+        <w:tabs>
+          <w:tab w:val="num" w:pos="720"/>
+        </w:tabs>
+        <w:ind w:left="720" w:hanging="360"/>
+      </w:pPr>
+      <w:rPr>
+        <w:rFonts w:ascii="Symbol" w:hAnsi="Symbol" w:hint="default"/>
+        <w:sz w:val="20"/>
+      </w:rPr>
+    </w:lvl>
+    <w:lvl w:ilvl="1" w:tentative="1">
+      <w:start w:val="1"/>
+      <w:numFmt w:val="bullet"/>
+      <w:lvlText w:val=""/>
+      <w:lvlJc w:val="left"/>
+      <w:pPr>
+        <w:tabs>
+          <w:tab w:val="num" w:pos="1440"/>
+        </w:tabs>
+        <w:ind w:left="1440" w:hanging="360"/>
+      </w:pPr>
+      <w:rPr>
+        <w:rFonts w:ascii="Symbol" w:hAnsi="Symbol" w:hint="default"/>
+        <w:sz w:val="20"/>
+      </w:rPr>
+    </w:lvl>
+    <w:lvl w:ilvl="2" w:tentative="1">
+      <w:start w:val="1"/>
+      <w:numFmt w:val="bullet"/>
+      <w:lvlText w:val=""/>
+      <w:lvlJc w:val="left"/>
+      <w:pPr>
+        <w:tabs>
+          <w:tab w:val="num" w:pos="2160"/>
+        </w:tabs>
+        <w:ind w:left="2160" w:hanging="360"/>
+      </w:pPr>
+      <w:rPr>
+        <w:rFonts w:ascii="Symbol" w:hAnsi="Symbol" w:hint="default"/>
+        <w:sz w:val="20"/>
+      </w:rPr>
+    </w:lvl>
+    <w:lvl w:ilvl="3" w:tentative="1">
+      <w:start w:val="1"/>
+      <w:numFmt w:val="bullet"/>
+      <w:lvlText w:val=""/>
+      <w:lvlJc w:val="left"/>
+      <w:pPr>
+        <w:tabs>
+          <w:tab w:val="num" w:pos="2880"/>
+        </w:tabs>
+        <w:ind w:left="2880" w:hanging="360"/>
+      </w:pPr>
+      <w:rPr>
+        <w:rFonts w:ascii="Symbol" w:hAnsi="Symbol" w:hint="default"/>
+        <w:sz w:val="20"/>
+      </w:rPr>
+    </w:lvl>
+    <w:lvl w:ilvl="4" w:tentative="1">
+      <w:start w:val="1"/>
+      <w:numFmt w:val="bullet"/>
+      <w:lvlText w:val=""/>
+      <w:lvlJc w:val="left"/>
+      <w:pPr>
+        <w:tabs>
+          <w:tab w:val="num" w:pos="3600"/>
+        </w:tabs>
+        <w:ind w:left="3600" w:hanging="360"/>
+      </w:pPr>
+      <w:rPr>
+        <w:rFonts w:ascii="Symbol" w:hAnsi="Symbol" w:hint="default"/>
+        <w:sz w:val="20"/>
+      </w:rPr>
+    </w:lvl>
+    <w:lvl w:ilvl="5" w:tentative="1">
+      <w:start w:val="1"/>
+      <w:numFmt w:val="bullet"/>
+      <w:lvlText w:val=""/>
+      <w:lvlJc w:val="left"/>
+      <w:pPr>
+        <w:tabs>
+          <w:tab w:val="num" w:pos="4320"/>
+        </w:tabs>
+        <w:ind w:left="4320" w:hanging="360"/>
+      </w:pPr>
+      <w:rPr>
+        <w:rFonts w:ascii="Symbol" w:hAnsi="Symbol" w:hint="default"/>
+        <w:sz w:val="20"/>
+      </w:rPr>
+    </w:lvl>
+    <w:lvl w:ilvl="6" w:tentative="1">
+      <w:start w:val="1"/>
+      <w:numFmt w:val="bullet"/>
+      <w:lvlText w:val=""/>
+      <w:lvlJc w:val="left"/>
+      <w:pPr>
+        <w:tabs>
+          <w:tab w:val="num" w:pos="5040"/>
+        </w:tabs>
+        <w:ind w:left="5040" w:hanging="360"/>
+      </w:pPr>
+      <w:rPr>
+        <w:rFonts w:ascii="Symbol" w:hAnsi="Symbol" w:hint="default"/>
+        <w:sz w:val="20"/>
+      </w:rPr>
+    </w:lvl>
+    <w:lvl w:ilvl="7" w:tentative="1">
+      <w:start w:val="1"/>
+      <w:numFmt w:val="bullet"/>
+      <w:lvlText w:val=""/>
+      <w:lvlJc w:val="left"/>
+      <w:pPr>
+        <w:tabs>
+          <w:tab w:val="num" w:pos="5760"/>
+        </w:tabs>
+        <w:ind w:left="5760" w:hanging="360"/>
+      </w:pPr>
+      <w:rPr>
+        <w:rFonts w:ascii="Symbol" w:hAnsi="Symbol" w:hint="default"/>
+        <w:sz w:val="20"/>
+      </w:rPr>
+    </w:lvl>
+    <w:lvl w:ilvl="8" w:tentative="1">
+      <w:start w:val="1"/>
+      <w:numFmt w:val="bullet"/>
+      <w:lvlText w:val=""/>
+      <w:lvlJc w:val="left"/>
+      <w:pPr>
+        <w:tabs>
+          <w:tab w:val="num" w:pos="6480"/>
+        </w:tabs>
+        <w:ind w:left="6480" w:hanging="360"/>
+      </w:pPr>
+      <w:rPr>
+        <w:rFonts w:ascii="Symbol" w:hAnsi="Symbol" w:hint="default"/>
+        <w:sz w:val="20"/>
+      </w:rPr>
+    </w:lvl>
+  </w:abstractNum>
   <w:num w:numId="1">
     <w:abstractNumId w:val="4"/>
   </w:num>
@@ -2523,6 +3346,9 @@
   </w:num>
   <w:num w:numId="5">
     <w:abstractNumId w:val="2"/>
+  </w:num>
+  <w:num w:numId="6">
+    <w:abstractNumId w:val="5"/>
   </w:num>
 </w:numbering>
 </file>
@@ -3923,11 +4749,31 @@
     <b:URL>https://www.thebalancecareers.com/what-needs-to-be-in-a-project-plan-1669741</b:URL>
     <b:RefOrder>3</b:RefOrder>
   </b:Source>
+  <b:Source>
+    <b:Tag>Min</b:Tag>
+    <b:SourceType>InternetSite</b:SourceType>
+    <b:Guid>{64B9FE5C-0ED7-40C4-931A-AA615D4AA93B}</b:Guid>
+    <b:Author>
+      <b:Author>
+        <b:NameList>
+          <b:Person>
+            <b:Last>Team</b:Last>
+            <b:First>Mind</b:First>
+            <b:Middle>Tools Content</b:Middle>
+          </b:Person>
+        </b:NameList>
+      </b:Author>
+    </b:Author>
+    <b:Title>Risk Analysis and Risk Management - Decision Making from MindTools.com</b:Title>
+    <b:InternetSiteTitle>www.mindtools.com</b:InternetSiteTitle>
+    <b:URL>https://www.mindtools.com/pages/article/newTMC_07.htm</b:URL>
+    <b:RefOrder>7</b:RefOrder>
+  </b:Source>
 </b:Sources>
 </file>
 
 <file path=customXml/itemProps1.xml><?xml version="1.0" encoding="utf-8"?>
-<ds:datastoreItem xmlns:ds="http://schemas.openxmlformats.org/officeDocument/2006/customXml" ds:itemID="{BC455E64-74B5-410D-81E5-130F179FD473}">
+<ds:datastoreItem xmlns:ds="http://schemas.openxmlformats.org/officeDocument/2006/customXml" ds:itemID="{A74415B0-DC2F-4732-81C7-41A311672C2F}">
   <ds:schemaRefs>
     <ds:schemaRef ds:uri="http://schemas.openxmlformats.org/officeDocument/2006/bibliography"/>
   </ds:schemaRefs>

</xml_diff>